<commit_message>
data dictionary & readMe update
</commit_message>
<xml_diff>
--- a/MySQL/Dicionario.docx
+++ b/MySQL/Dicionario.docx
@@ -139,8 +139,6 @@
               </w:rPr>
               <w:t>Cliente</w:t>
             </w:r>
-            <w:bookmarkStart w:id="0" w:name="_GoBack"/>
-            <w:bookmarkEnd w:id="0"/>
           </w:p>
         </w:tc>
         <w:tc>
@@ -356,77 +354,56 @@
                 <w:color w:val="538135"/>
                 <w:lang w:val="pt-PT"/>
               </w:rPr>
-              <w:t>São</w:t>
-            </w:r>
-            <w:r>
-              <w:rPr>
-                <w:color w:val="538135"/>
-                <w:lang w:val="pt-PT"/>
-              </w:rPr>
-              <w:t xml:space="preserve"> inteiro</w:t>
-            </w:r>
-            <w:r>
-              <w:rPr>
-                <w:color w:val="538135"/>
-                <w:lang w:val="pt-PT"/>
-              </w:rPr>
-              <w:t>s</w:t>
-            </w:r>
-            <w:r>
-              <w:rPr>
-                <w:color w:val="538135"/>
-                <w:lang w:val="pt-PT"/>
-              </w:rPr>
-              <w:t xml:space="preserve"> positivo</w:t>
-            </w:r>
-            <w:r>
-              <w:rPr>
-                <w:color w:val="538135"/>
-                <w:lang w:val="pt-PT"/>
-              </w:rPr>
-              <w:t>s</w:t>
-            </w:r>
-            <w:r>
-              <w:rPr>
-                <w:color w:val="538135"/>
-                <w:lang w:val="pt-PT"/>
-              </w:rPr>
-              <w:t xml:space="preserve">, dado que </w:t>
-            </w:r>
-            <w:r>
-              <w:rPr>
-                <w:color w:val="538135"/>
-                <w:lang w:val="pt-PT"/>
-              </w:rPr>
-              <w:t xml:space="preserve">são </w:t>
-            </w:r>
-            <w:r>
-              <w:rPr>
-                <w:color w:val="538135"/>
-                <w:lang w:val="pt-PT"/>
-              </w:rPr>
-              <w:t>número</w:t>
-            </w:r>
-            <w:r>
-              <w:rPr>
-                <w:color w:val="538135"/>
-                <w:lang w:val="pt-PT"/>
-              </w:rPr>
-              <w:t>s</w:t>
-            </w:r>
-            <w:r>
-              <w:rPr>
-                <w:color w:val="538135"/>
-                <w:lang w:val="pt-PT"/>
-              </w:rPr>
-              <w:t xml:space="preserve"> </w:t>
-            </w:r>
-            <w:r>
-              <w:rPr>
-                <w:color w:val="538135"/>
-                <w:lang w:val="pt-PT"/>
-              </w:rPr>
-              <w:t>pelos quais um cliente pode ser contactado</w:t>
+              <w:t>É</w:t>
+            </w:r>
+            <w:r>
+              <w:rPr>
+                <w:color w:val="538135"/>
+                <w:lang w:val="pt-PT"/>
+              </w:rPr>
+              <w:t xml:space="preserve"> um</w:t>
+            </w:r>
+            <w:r>
+              <w:rPr>
+                <w:color w:val="538135"/>
+                <w:lang w:val="pt-PT"/>
+              </w:rPr>
+              <w:t xml:space="preserve"> inteiro positivo, dado que </w:t>
+            </w:r>
+            <w:r>
+              <w:rPr>
+                <w:color w:val="538135"/>
+                <w:lang w:val="pt-PT"/>
+              </w:rPr>
+              <w:t xml:space="preserve">é o </w:t>
+            </w:r>
+            <w:r>
+              <w:rPr>
+                <w:color w:val="538135"/>
+                <w:lang w:val="pt-PT"/>
+              </w:rPr>
+              <w:t xml:space="preserve">número </w:t>
+            </w:r>
+            <w:r>
+              <w:rPr>
+                <w:color w:val="538135"/>
+                <w:lang w:val="pt-PT"/>
+              </w:rPr>
+              <w:t>pelo qua</w:t>
+            </w:r>
+            <w:r>
+              <w:rPr>
+                <w:color w:val="538135"/>
+                <w:lang w:val="pt-PT"/>
+              </w:rPr>
+              <w:t xml:space="preserve">l </w:t>
+            </w:r>
+            <w:r>
+              <w:rPr>
+                <w:color w:val="538135"/>
+                <w:lang w:val="pt-PT"/>
+              </w:rPr>
+              <w:t>um cliente pode ser contactado</w:t>
             </w:r>
             <w:r>
               <w:rPr>
@@ -491,7 +468,7 @@
                 <w:color w:val="538135"/>
                 <w:lang w:val="pt-PT"/>
               </w:rPr>
-              <w:t>NIF</w:t>
+              <w:t>Email</w:t>
             </w:r>
           </w:p>
         </w:tc>
@@ -512,14 +489,65 @@
                 <w:color w:val="538135"/>
                 <w:lang w:val="pt-PT"/>
               </w:rPr>
-              <w:t xml:space="preserve">É um inteiro positivo </w:t>
-            </w:r>
-            <w:r>
-              <w:rPr>
-                <w:color w:val="538135"/>
-                <w:lang w:val="pt-PT"/>
-              </w:rPr>
-              <w:t>e representa o número de identificação fiscal de um cliente.</w:t>
+              <w:t xml:space="preserve">É uma </w:t>
+            </w:r>
+            <w:proofErr w:type="spellStart"/>
+            <w:r>
+              <w:rPr>
+                <w:color w:val="538135"/>
+                <w:lang w:val="pt-PT"/>
+              </w:rPr>
+              <w:t>string</w:t>
+            </w:r>
+            <w:proofErr w:type="spellEnd"/>
+            <w:r>
+              <w:rPr>
+                <w:color w:val="538135"/>
+                <w:lang w:val="pt-PT"/>
+              </w:rPr>
+              <w:t xml:space="preserve"> com 45 caracteres variáveis, já que explicita </w:t>
+            </w:r>
+            <w:r>
+              <w:rPr>
+                <w:color w:val="538135"/>
+                <w:lang w:val="pt-PT"/>
+              </w:rPr>
+              <w:t>o email</w:t>
+            </w:r>
+            <w:r>
+              <w:rPr>
+                <w:color w:val="538135"/>
+                <w:lang w:val="pt-PT"/>
+              </w:rPr>
+              <w:t xml:space="preserve"> do </w:t>
+            </w:r>
+            <w:r>
+              <w:rPr>
+                <w:color w:val="538135"/>
+                <w:lang w:val="pt-PT"/>
+              </w:rPr>
+              <w:t>cliente</w:t>
+            </w:r>
+            <w:r>
+              <w:rPr>
+                <w:color w:val="538135"/>
+                <w:lang w:val="pt-PT"/>
+              </w:rPr>
+              <w:t xml:space="preserve"> (Exemplo: </w:t>
+            </w:r>
+            <w:r>
+              <w:rPr>
+                <w:color w:val="538135"/>
+                <w:lang w:val="pt-PT"/>
+              </w:rPr>
+              <w:t>joel9@gmail.com</w:t>
+            </w:r>
+            <w:r>
+              <w:rPr>
+                <w:color w:val="538135"/>
+                <w:lang w:val="pt-PT"/>
+              </w:rPr>
+              <w:t>).</w:t>
             </w:r>
           </w:p>
         </w:tc>
@@ -563,7 +591,7 @@
                 <w:color w:val="538135"/>
                 <w:lang w:val="pt-PT"/>
               </w:rPr>
-              <w:t>Hobbies</w:t>
+              <w:t>NIF</w:t>
             </w:r>
           </w:p>
         </w:tc>
@@ -584,65 +612,14 @@
                 <w:color w:val="538135"/>
                 <w:lang w:val="pt-PT"/>
               </w:rPr>
-              <w:t xml:space="preserve">São </w:t>
-            </w:r>
-            <w:proofErr w:type="spellStart"/>
-            <w:r>
-              <w:rPr>
-                <w:color w:val="538135"/>
-                <w:lang w:val="pt-PT"/>
-              </w:rPr>
-              <w:t>strings</w:t>
-            </w:r>
-            <w:proofErr w:type="spellEnd"/>
-            <w:r>
-              <w:rPr>
-                <w:color w:val="538135"/>
-                <w:lang w:val="pt-PT"/>
-              </w:rPr>
-              <w:t xml:space="preserve"> </w:t>
-            </w:r>
-            <w:r>
-              <w:rPr>
-                <w:color w:val="538135"/>
-                <w:lang w:val="pt-PT"/>
-              </w:rPr>
-              <w:t>c</w:t>
-            </w:r>
-            <w:r>
-              <w:rPr>
-                <w:color w:val="538135"/>
-                <w:lang w:val="pt-PT"/>
-              </w:rPr>
-              <w:t xml:space="preserve">om 45 caracteres variáveis, já que </w:t>
-            </w:r>
-            <w:r>
-              <w:rPr>
-                <w:color w:val="538135"/>
-                <w:lang w:val="pt-PT"/>
-              </w:rPr>
-              <w:t>indicam hobbies do cliente</w:t>
-            </w:r>
-            <w:r>
-              <w:rPr>
-                <w:color w:val="538135"/>
-                <w:lang w:val="pt-PT"/>
-              </w:rPr>
-              <w:t xml:space="preserve"> (Exemplo:</w:t>
-            </w:r>
-            <w:r>
-              <w:rPr>
-                <w:color w:val="538135"/>
-                <w:lang w:val="pt-PT"/>
-              </w:rPr>
-              <w:t xml:space="preserve"> nadar, ouvir música</w:t>
-            </w:r>
-            <w:r>
-              <w:rPr>
-                <w:color w:val="538135"/>
-                <w:lang w:val="pt-PT"/>
-              </w:rPr>
-              <w:t>).</w:t>
+              <w:t xml:space="preserve">É um inteiro positivo </w:t>
+            </w:r>
+            <w:r>
+              <w:rPr>
+                <w:color w:val="538135"/>
+                <w:lang w:val="pt-PT"/>
+              </w:rPr>
+              <w:t>e representa o número de identificação fiscal de um cliente.</w:t>
             </w:r>
           </w:p>
         </w:tc>
@@ -686,7 +663,7 @@
                 <w:color w:val="538135"/>
                 <w:lang w:val="pt-PT"/>
               </w:rPr>
-              <w:t>Profissão</w:t>
+              <w:t>Hobbies</w:t>
             </w:r>
           </w:p>
         </w:tc>
@@ -707,7 +684,7 @@
                 <w:color w:val="538135"/>
                 <w:lang w:val="pt-PT"/>
               </w:rPr>
-              <w:t xml:space="preserve">É uma </w:t>
+              <w:t xml:space="preserve">São </w:t>
             </w:r>
             <w:proofErr w:type="spellStart"/>
             <w:r>
@@ -715,7 +692,7 @@
                 <w:color w:val="538135"/>
                 <w:lang w:val="pt-PT"/>
               </w:rPr>
-              <w:t>string</w:t>
+              <w:t>strings</w:t>
             </w:r>
             <w:proofErr w:type="spellEnd"/>
             <w:r>
@@ -723,35 +700,49 @@
                 <w:color w:val="538135"/>
                 <w:lang w:val="pt-PT"/>
               </w:rPr>
-              <w:t xml:space="preserve"> com 45 caracteres variáveis</w:t>
-            </w:r>
-            <w:r>
-              <w:rPr>
-                <w:color w:val="538135"/>
-                <w:lang w:val="pt-PT"/>
-              </w:rPr>
-              <w:t xml:space="preserve"> que representa a profissão do cliente </w:t>
-            </w:r>
-            <w:r>
-              <w:rPr>
-                <w:color w:val="538135"/>
-                <w:lang w:val="pt-PT"/>
-              </w:rPr>
-              <w:t xml:space="preserve">(Exemplo: </w:t>
-            </w:r>
-            <w:r>
-              <w:rPr>
-                <w:color w:val="538135"/>
-                <w:lang w:val="pt-PT"/>
-              </w:rPr>
-              <w:t>Sapateiro)</w:t>
-            </w:r>
-            <w:r>
-              <w:rPr>
-                <w:color w:val="538135"/>
-                <w:lang w:val="pt-PT"/>
-              </w:rPr>
-              <w:t xml:space="preserve">. </w:t>
+              <w:t xml:space="preserve"> </w:t>
+            </w:r>
+            <w:r>
+              <w:rPr>
+                <w:color w:val="538135"/>
+                <w:lang w:val="pt-PT"/>
+              </w:rPr>
+              <w:t>c</w:t>
+            </w:r>
+            <w:r>
+              <w:rPr>
+                <w:color w:val="538135"/>
+                <w:lang w:val="pt-PT"/>
+              </w:rPr>
+              <w:t xml:space="preserve">om 45 caracteres variáveis, já que </w:t>
+            </w:r>
+            <w:r>
+              <w:rPr>
+                <w:color w:val="538135"/>
+                <w:lang w:val="pt-PT"/>
+              </w:rPr>
+              <w:t>indicam hobbies do cliente</w:t>
+            </w:r>
+            <w:r>
+              <w:rPr>
+                <w:color w:val="538135"/>
+                <w:lang w:val="pt-PT"/>
+              </w:rPr>
+              <w:t xml:space="preserve"> (Exemplo:</w:t>
+            </w:r>
+            <w:r>
+              <w:rPr>
+                <w:color w:val="538135"/>
+                <w:lang w:val="pt-PT"/>
+              </w:rPr>
+              <w:t xml:space="preserve"> nadar, ouvir música</w:t>
+            </w:r>
+            <w:r>
+              <w:rPr>
+                <w:color w:val="538135"/>
+                <w:lang w:val="pt-PT"/>
+              </w:rPr>
+              <w:t>).</w:t>
             </w:r>
           </w:p>
         </w:tc>
@@ -795,7 +786,7 @@
                 <w:color w:val="538135"/>
                 <w:lang w:val="pt-PT"/>
               </w:rPr>
-              <w:t>Endereço - Rua</w:t>
+              <w:t>Profissão</w:t>
             </w:r>
           </w:p>
         </w:tc>
@@ -839,21 +830,7 @@
                 <w:color w:val="538135"/>
                 <w:lang w:val="pt-PT"/>
               </w:rPr>
-              <w:t xml:space="preserve"> que representa a </w:t>
-            </w:r>
-            <w:r>
-              <w:rPr>
-                <w:color w:val="538135"/>
-                <w:lang w:val="pt-PT"/>
-              </w:rPr>
-              <w:t>rua</w:t>
-            </w:r>
-            <w:r>
-              <w:rPr>
-                <w:color w:val="538135"/>
-                <w:lang w:val="pt-PT"/>
-              </w:rPr>
-              <w:t xml:space="preserve"> do cliente </w:t>
+              <w:t xml:space="preserve"> que representa a profissão do cliente </w:t>
             </w:r>
             <w:r>
               <w:rPr>
@@ -867,28 +844,14 @@
                 <w:color w:val="538135"/>
                 <w:lang w:val="pt-PT"/>
               </w:rPr>
-              <w:t xml:space="preserve">Rua das Amoreiras, </w:t>
-            </w:r>
-            <w:r>
-              <w:rPr>
-                <w:color w:val="538135"/>
-                <w:lang w:val="pt-PT"/>
-              </w:rPr>
-              <w:t>125</w:t>
-            </w:r>
-            <w:r>
-              <w:rPr>
-                <w:color w:val="538135"/>
-                <w:lang w:val="pt-PT"/>
-              </w:rPr>
-              <w:t>)</w:t>
-            </w:r>
-            <w:r>
-              <w:rPr>
-                <w:color w:val="538135"/>
-                <w:lang w:val="pt-PT"/>
-              </w:rPr>
-              <w:t>.</w:t>
+              <w:t>Sapateiro)</w:t>
+            </w:r>
+            <w:r>
+              <w:rPr>
+                <w:color w:val="538135"/>
+                <w:lang w:val="pt-PT"/>
+              </w:rPr>
+              <w:t xml:space="preserve">. </w:t>
             </w:r>
           </w:p>
         </w:tc>
@@ -932,7 +895,7 @@
                 <w:color w:val="538135"/>
                 <w:lang w:val="pt-PT"/>
               </w:rPr>
-              <w:t>Endereço - Local</w:t>
+              <w:t>Endereço - Rua</w:t>
             </w:r>
           </w:p>
         </w:tc>
@@ -976,49 +939,7 @@
                 <w:color w:val="538135"/>
                 <w:lang w:val="pt-PT"/>
               </w:rPr>
-              <w:t xml:space="preserve"> que </w:t>
-            </w:r>
-            <w:r>
-              <w:rPr>
-                <w:color w:val="538135"/>
-                <w:lang w:val="pt-PT"/>
-              </w:rPr>
-              <w:t>descreve</w:t>
-            </w:r>
-            <w:r>
-              <w:rPr>
-                <w:color w:val="538135"/>
-                <w:lang w:val="pt-PT"/>
-              </w:rPr>
-              <w:t xml:space="preserve"> </w:t>
-            </w:r>
-            <w:r>
-              <w:rPr>
-                <w:color w:val="538135"/>
-                <w:lang w:val="pt-PT"/>
-              </w:rPr>
-              <w:t xml:space="preserve">o local onde o </w:t>
-            </w:r>
-            <w:r>
-              <w:rPr>
-                <w:color w:val="538135"/>
-                <w:lang w:val="pt-PT"/>
-              </w:rPr>
-              <w:t>cliente</w:t>
-            </w:r>
-            <w:r>
-              <w:rPr>
-                <w:color w:val="538135"/>
-                <w:lang w:val="pt-PT"/>
-              </w:rPr>
-              <w:t xml:space="preserve"> vive</w:t>
-            </w:r>
-            <w:r>
-              <w:rPr>
-                <w:color w:val="538135"/>
-                <w:lang w:val="pt-PT"/>
-              </w:rPr>
-              <w:t xml:space="preserve"> </w:t>
+              <w:t xml:space="preserve"> que representa a rua do cliente </w:t>
             </w:r>
             <w:r>
               <w:rPr>
@@ -1032,7 +953,14 @@
                 <w:color w:val="538135"/>
                 <w:lang w:val="pt-PT"/>
               </w:rPr>
-              <w:t>Braga</w:t>
+              <w:t xml:space="preserve">Rua das Amoreiras, </w:t>
+            </w:r>
+            <w:r>
+              <w:rPr>
+                <w:color w:val="538135"/>
+                <w:lang w:val="pt-PT"/>
+              </w:rPr>
+              <w:t>125</w:t>
             </w:r>
             <w:r>
               <w:rPr>
@@ -1090,6 +1018,122 @@
                 <w:color w:val="538135"/>
                 <w:lang w:val="pt-PT"/>
               </w:rPr>
+              <w:t>Endereço - Local</w:t>
+            </w:r>
+          </w:p>
+        </w:tc>
+        <w:tc>
+          <w:tcPr>
+            <w:tcW w:w="4459" w:type="dxa"/>
+          </w:tcPr>
+          <w:p>
+            <w:pPr>
+              <w:cnfStyle w:val="000000000000" w:firstRow="0" w:lastRow="0" w:firstColumn="0" w:lastColumn="0" w:oddVBand="0" w:evenVBand="0" w:oddHBand="0" w:evenHBand="0" w:firstRowFirstColumn="0" w:firstRowLastColumn="0" w:lastRowFirstColumn="0" w:lastRowLastColumn="0"/>
+              <w:rPr>
+                <w:color w:val="538135"/>
+                <w:lang w:val="pt-PT"/>
+              </w:rPr>
+            </w:pPr>
+            <w:r>
+              <w:rPr>
+                <w:color w:val="538135"/>
+                <w:lang w:val="pt-PT"/>
+              </w:rPr>
+              <w:t xml:space="preserve">É uma </w:t>
+            </w:r>
+            <w:proofErr w:type="spellStart"/>
+            <w:r>
+              <w:rPr>
+                <w:color w:val="538135"/>
+                <w:lang w:val="pt-PT"/>
+              </w:rPr>
+              <w:t>string</w:t>
+            </w:r>
+            <w:proofErr w:type="spellEnd"/>
+            <w:r>
+              <w:rPr>
+                <w:color w:val="538135"/>
+                <w:lang w:val="pt-PT"/>
+              </w:rPr>
+              <w:t xml:space="preserve"> com 45 caracteres variáveis</w:t>
+            </w:r>
+            <w:r>
+              <w:rPr>
+                <w:color w:val="538135"/>
+                <w:lang w:val="pt-PT"/>
+              </w:rPr>
+              <w:t xml:space="preserve"> que descreve o local onde o cliente vive </w:t>
+            </w:r>
+            <w:r>
+              <w:rPr>
+                <w:color w:val="538135"/>
+                <w:lang w:val="pt-PT"/>
+              </w:rPr>
+              <w:t xml:space="preserve">(Exemplo: </w:t>
+            </w:r>
+            <w:r>
+              <w:rPr>
+                <w:color w:val="538135"/>
+                <w:lang w:val="pt-PT"/>
+              </w:rPr>
+              <w:t>Braga</w:t>
+            </w:r>
+            <w:r>
+              <w:rPr>
+                <w:color w:val="538135"/>
+                <w:lang w:val="pt-PT"/>
+              </w:rPr>
+              <w:t>)</w:t>
+            </w:r>
+            <w:r>
+              <w:rPr>
+                <w:color w:val="538135"/>
+                <w:lang w:val="pt-PT"/>
+              </w:rPr>
+              <w:t>.</w:t>
+            </w:r>
+          </w:p>
+        </w:tc>
+      </w:tr>
+      <w:tr>
+        <w:trPr>
+          <w:trHeight w:val="444"/>
+        </w:trPr>
+        <w:tc>
+          <w:tcPr>
+            <w:cnfStyle w:val="001000000000" w:firstRow="0" w:lastRow="0" w:firstColumn="1" w:lastColumn="0" w:oddVBand="0" w:evenVBand="0" w:oddHBand="0" w:evenHBand="0" w:firstRowFirstColumn="0" w:firstRowLastColumn="0" w:lastRowFirstColumn="0" w:lastRowLastColumn="0"/>
+            <w:tcW w:w="1941" w:type="dxa"/>
+            <w:vMerge/>
+          </w:tcPr>
+          <w:p>
+            <w:pPr>
+              <w:rPr>
+                <w:b w:val="0"/>
+                <w:bCs w:val="0"/>
+                <w:color w:val="538135"/>
+                <w:lang w:val="pt-PT"/>
+              </w:rPr>
+            </w:pPr>
+          </w:p>
+        </w:tc>
+        <w:tc>
+          <w:tcPr>
+            <w:tcW w:w="2094" w:type="dxa"/>
+          </w:tcPr>
+          <w:p>
+            <w:pPr>
+              <w:jc w:val="left"/>
+              <w:cnfStyle w:val="000000000000" w:firstRow="0" w:lastRow="0" w:firstColumn="0" w:lastColumn="0" w:oddVBand="0" w:evenVBand="0" w:oddHBand="0" w:evenHBand="0" w:firstRowFirstColumn="0" w:firstRowLastColumn="0" w:lastRowFirstColumn="0" w:lastRowLastColumn="0"/>
+              <w:rPr>
+                <w:color w:val="538135"/>
+                <w:lang w:val="pt-PT"/>
+              </w:rPr>
+            </w:pPr>
+            <w:r>
+              <w:rPr>
+                <w:color w:val="538135"/>
+                <w:lang w:val="pt-PT"/>
+              </w:rPr>
               <w:t xml:space="preserve">Endereço - </w:t>
             </w:r>
             <w:proofErr w:type="spellStart"/>
@@ -1610,6 +1654,7 @@
                 <w:color w:val="538135"/>
                 <w:lang w:val="pt-PT"/>
               </w:rPr>
+              <w:lastRenderedPageBreak/>
               <w:t>Viagem</w:t>
             </w:r>
           </w:p>
@@ -1795,49 +1840,7 @@
                 <w:color w:val="538135"/>
                 <w:lang w:val="pt-PT"/>
               </w:rPr>
-              <w:t>valor</w:t>
-            </w:r>
-            <w:r>
-              <w:rPr>
-                <w:color w:val="538135"/>
-                <w:lang w:val="pt-PT"/>
-              </w:rPr>
-              <w:t xml:space="preserve"> </w:t>
-            </w:r>
-            <w:r>
-              <w:rPr>
-                <w:color w:val="538135"/>
-                <w:lang w:val="pt-PT"/>
-              </w:rPr>
-              <w:t>da v</w:t>
-            </w:r>
-            <w:r>
-              <w:rPr>
-                <w:color w:val="538135"/>
-                <w:lang w:val="pt-PT"/>
-              </w:rPr>
-              <w:t>iagem singular</w:t>
-            </w:r>
-            <w:r>
-              <w:rPr>
-                <w:color w:val="538135"/>
-                <w:lang w:val="pt-PT"/>
-              </w:rPr>
-              <w:t xml:space="preserve"> (</w:t>
-            </w:r>
-            <w:r>
-              <w:rPr>
-                <w:color w:val="538135"/>
-                <w:lang w:val="pt-PT"/>
-              </w:rPr>
-              <w:t>Exemplo: 235.57</w:t>
-            </w:r>
-            <w:r>
-              <w:rPr>
-                <w:color w:val="538135"/>
-                <w:lang w:val="pt-PT"/>
-              </w:rPr>
-              <w:t>).</w:t>
+              <w:t>valor da viagem singular (Exemplo: 235.57).</w:t>
             </w:r>
           </w:p>
         </w:tc>
@@ -1876,13 +1879,15 @@
                 <w:lang w:val="pt-PT"/>
               </w:rPr>
             </w:pPr>
-            <w:r>
-              <w:rPr>
-                <w:color w:val="538135"/>
-                <w:lang w:val="pt-PT"/>
-              </w:rPr>
-              <w:t>Estado</w:t>
-            </w:r>
+            <w:proofErr w:type="spellStart"/>
+            <w:r>
+              <w:rPr>
+                <w:color w:val="538135"/>
+                <w:lang w:val="pt-PT"/>
+              </w:rPr>
+              <w:t>NrDias</w:t>
+            </w:r>
+            <w:proofErr w:type="spellEnd"/>
           </w:p>
         </w:tc>
         <w:tc>
@@ -1902,14 +1907,14 @@
                 <w:color w:val="538135"/>
                 <w:lang w:val="pt-PT"/>
               </w:rPr>
-              <w:t>É um</w:t>
-            </w:r>
-            <w:r>
-              <w:rPr>
-                <w:color w:val="538135"/>
-                <w:lang w:val="pt-PT"/>
-              </w:rPr>
-              <w:t xml:space="preserve"> booleano que indica se a viagem foi adquirida ou não.</w:t>
+              <w:t>É um inteiro positivo, dado que</w:t>
+            </w:r>
+            <w:r>
+              <w:rPr>
+                <w:color w:val="538135"/>
+                <w:lang w:val="pt-PT"/>
+              </w:rPr>
+              <w:t xml:space="preserve"> indica o número de dias constituintes da viagem (Exemplo: 4).</w:t>
             </w:r>
           </w:p>
         </w:tc>
@@ -1948,42 +1953,63 @@
                 <w:lang w:val="pt-PT"/>
               </w:rPr>
             </w:pPr>
+            <w:r>
+              <w:rPr>
+                <w:color w:val="538135"/>
+                <w:lang w:val="pt-PT"/>
+              </w:rPr>
+              <w:t>Categoria</w:t>
+            </w:r>
+          </w:p>
+        </w:tc>
+        <w:tc>
+          <w:tcPr>
+            <w:tcW w:w="4459" w:type="dxa"/>
+          </w:tcPr>
+          <w:p>
+            <w:pPr>
+              <w:cnfStyle w:val="000000000000" w:firstRow="0" w:lastRow="0" w:firstColumn="0" w:lastColumn="0" w:oddVBand="0" w:evenVBand="0" w:oddHBand="0" w:evenHBand="0" w:firstRowFirstColumn="0" w:firstRowLastColumn="0" w:lastRowFirstColumn="0" w:lastRowLastColumn="0"/>
+              <w:rPr>
+                <w:color w:val="538135"/>
+                <w:lang w:val="pt-PT"/>
+              </w:rPr>
+            </w:pPr>
+            <w:r>
+              <w:rPr>
+                <w:color w:val="538135"/>
+                <w:lang w:val="pt-PT"/>
+              </w:rPr>
+              <w:t xml:space="preserve">São </w:t>
+            </w:r>
             <w:proofErr w:type="spellStart"/>
             <w:r>
               <w:rPr>
                 <w:color w:val="538135"/>
                 <w:lang w:val="pt-PT"/>
               </w:rPr>
-              <w:t>NrDias</w:t>
+              <w:t>string</w:t>
+            </w:r>
+            <w:r>
+              <w:rPr>
+                <w:color w:val="538135"/>
+                <w:lang w:val="pt-PT"/>
+              </w:rPr>
+              <w:t>s</w:t>
             </w:r>
             <w:proofErr w:type="spellEnd"/>
-          </w:p>
-        </w:tc>
-        <w:tc>
-          <w:tcPr>
-            <w:tcW w:w="4459" w:type="dxa"/>
-          </w:tcPr>
-          <w:p>
-            <w:pPr>
-              <w:cnfStyle w:val="000000000000" w:firstRow="0" w:lastRow="0" w:firstColumn="0" w:lastColumn="0" w:oddVBand="0" w:evenVBand="0" w:oddHBand="0" w:evenHBand="0" w:firstRowFirstColumn="0" w:firstRowLastColumn="0" w:lastRowFirstColumn="0" w:lastRowLastColumn="0"/>
-              <w:rPr>
-                <w:color w:val="538135"/>
-                <w:lang w:val="pt-PT"/>
-              </w:rPr>
-            </w:pPr>
-            <w:r>
-              <w:rPr>
-                <w:color w:val="538135"/>
-                <w:lang w:val="pt-PT"/>
-              </w:rPr>
-              <w:t>É um inteiro positivo, dado que</w:t>
-            </w:r>
-            <w:r>
-              <w:rPr>
-                <w:color w:val="538135"/>
-                <w:lang w:val="pt-PT"/>
-              </w:rPr>
-              <w:t xml:space="preserve"> indica o número de dias constituintes da viagem (Exemplo: 4).</w:t>
+            <w:r>
+              <w:rPr>
+                <w:color w:val="538135"/>
+                <w:lang w:val="pt-PT"/>
+              </w:rPr>
+              <w:t xml:space="preserve"> com 45 caracteres variáveis</w:t>
+            </w:r>
+            <w:r>
+              <w:rPr>
+                <w:color w:val="538135"/>
+                <w:lang w:val="pt-PT"/>
+              </w:rPr>
+              <w:t>, que indicam as categorias de uma viagem (Exemplo: Praia, Neve).</w:t>
             </w:r>
           </w:p>
         </w:tc>
@@ -2027,7 +2053,7 @@
                 <w:color w:val="538135"/>
                 <w:lang w:val="pt-PT"/>
               </w:rPr>
-              <w:t>Categoria</w:t>
+              <w:t>Época</w:t>
             </w:r>
           </w:p>
         </w:tc>
@@ -2048,37 +2074,67 @@
                 <w:color w:val="538135"/>
                 <w:lang w:val="pt-PT"/>
               </w:rPr>
-              <w:t xml:space="preserve">São </w:t>
-            </w:r>
-            <w:proofErr w:type="spellStart"/>
-            <w:r>
-              <w:rPr>
-                <w:color w:val="538135"/>
-                <w:lang w:val="pt-PT"/>
-              </w:rPr>
-              <w:t>string</w:t>
-            </w:r>
-            <w:r>
-              <w:rPr>
-                <w:color w:val="538135"/>
-                <w:lang w:val="pt-PT"/>
-              </w:rPr>
-              <w:t>s</w:t>
-            </w:r>
-            <w:proofErr w:type="spellEnd"/>
-            <w:r>
-              <w:rPr>
-                <w:color w:val="538135"/>
-                <w:lang w:val="pt-PT"/>
-              </w:rPr>
-              <w:t xml:space="preserve"> com 45 caracteres variáveis</w:t>
-            </w:r>
-            <w:r>
-              <w:rPr>
-                <w:color w:val="538135"/>
-                <w:lang w:val="pt-PT"/>
-              </w:rPr>
-              <w:t>, que indicam as categorias de uma viagem (Exemplo: Praia, Neve).</w:t>
+              <w:t>É um caracter que indica a época em que a viagem é realizada (</w:t>
+            </w:r>
+            <w:r>
+              <w:rPr>
+                <w:b/>
+                <w:color w:val="538135"/>
+                <w:lang w:val="pt-PT"/>
+              </w:rPr>
+              <w:t>N</w:t>
+            </w:r>
+            <w:r>
+              <w:rPr>
+                <w:color w:val="538135"/>
+                <w:lang w:val="pt-PT"/>
+              </w:rPr>
+              <w:t xml:space="preserve">atal, </w:t>
+            </w:r>
+            <w:r>
+              <w:rPr>
+                <w:b/>
+                <w:color w:val="538135"/>
+                <w:lang w:val="pt-PT"/>
+              </w:rPr>
+              <w:t>P</w:t>
+            </w:r>
+            <w:r>
+              <w:rPr>
+                <w:color w:val="538135"/>
+                <w:lang w:val="pt-PT"/>
+              </w:rPr>
+              <w:t xml:space="preserve">áscoa, </w:t>
+            </w:r>
+            <w:r>
+              <w:rPr>
+                <w:b/>
+                <w:color w:val="538135"/>
+                <w:lang w:val="pt-PT"/>
+              </w:rPr>
+              <w:t>F</w:t>
+            </w:r>
+            <w:r>
+              <w:rPr>
+                <w:color w:val="538135"/>
+                <w:lang w:val="pt-PT"/>
+              </w:rPr>
+              <w:t xml:space="preserve">érias ou </w:t>
+            </w:r>
+            <w:r>
+              <w:rPr>
+                <w:b/>
+                <w:color w:val="538135"/>
+                <w:lang w:val="pt-PT"/>
+              </w:rPr>
+              <w:t>O</w:t>
+            </w:r>
+            <w:r>
+              <w:rPr>
+                <w:color w:val="538135"/>
+                <w:lang w:val="pt-PT"/>
+              </w:rPr>
+              <w:t>utros).</w:t>
             </w:r>
           </w:p>
         </w:tc>
@@ -2091,10 +2147,7 @@
           <w:tcPr>
             <w:cnfStyle w:val="001000000000" w:firstRow="0" w:lastRow="0" w:firstColumn="1" w:lastColumn="0" w:oddVBand="0" w:evenVBand="0" w:oddHBand="0" w:evenHBand="0" w:firstRowFirstColumn="0" w:firstRowLastColumn="0" w:lastRowFirstColumn="0" w:lastRowLastColumn="0"/>
             <w:tcW w:w="1941" w:type="dxa"/>
-            <w:vMerge w:val="restart"/>
-            <w:tcBorders>
-              <w:top w:val="nil"/>
-            </w:tcBorders>
+            <w:vMerge/>
           </w:tcPr>
           <w:p>
             <w:pPr>
@@ -2125,7 +2178,7 @@
                 <w:color w:val="538135"/>
                 <w:lang w:val="pt-PT"/>
               </w:rPr>
-              <w:t>Época</w:t>
+              <w:t>Data</w:t>
             </w:r>
           </w:p>
         </w:tc>
@@ -2146,74 +2199,7 @@
                 <w:color w:val="538135"/>
                 <w:lang w:val="pt-PT"/>
               </w:rPr>
-              <w:t>É um caracter que indica a época em que a viagem é realizada (</w:t>
-            </w:r>
-            <w:r>
-              <w:rPr>
-                <w:b/>
-                <w:color w:val="538135"/>
-                <w:lang w:val="pt-PT"/>
-              </w:rPr>
-              <w:t>N</w:t>
-            </w:r>
-            <w:r>
-              <w:rPr>
-                <w:color w:val="538135"/>
-                <w:lang w:val="pt-PT"/>
-              </w:rPr>
-              <w:t xml:space="preserve">atal, </w:t>
-            </w:r>
-            <w:r>
-              <w:rPr>
-                <w:b/>
-                <w:color w:val="538135"/>
-                <w:lang w:val="pt-PT"/>
-              </w:rPr>
-              <w:t>P</w:t>
-            </w:r>
-            <w:r>
-              <w:rPr>
-                <w:color w:val="538135"/>
-                <w:lang w:val="pt-PT"/>
-              </w:rPr>
-              <w:t xml:space="preserve">áscoa, </w:t>
-            </w:r>
-            <w:r>
-              <w:rPr>
-                <w:b/>
-                <w:color w:val="538135"/>
-                <w:lang w:val="pt-PT"/>
-              </w:rPr>
-              <w:t>F</w:t>
-            </w:r>
-            <w:r>
-              <w:rPr>
-                <w:color w:val="538135"/>
-                <w:lang w:val="pt-PT"/>
-              </w:rPr>
-              <w:t xml:space="preserve">érias ou </w:t>
-            </w:r>
-            <w:r>
-              <w:rPr>
-                <w:b/>
-                <w:color w:val="538135"/>
-                <w:lang w:val="pt-PT"/>
-              </w:rPr>
-              <w:t>O</w:t>
-            </w:r>
-            <w:r>
-              <w:rPr>
-                <w:color w:val="538135"/>
-                <w:lang w:val="pt-PT"/>
-              </w:rPr>
-              <w:t>utros</w:t>
-            </w:r>
-            <w:r>
-              <w:rPr>
-                <w:color w:val="538135"/>
-                <w:lang w:val="pt-PT"/>
-              </w:rPr>
-              <w:t>).</w:t>
+              <w:t>É uma date, que caracteriza a data em que a viagem começa.</w:t>
             </w:r>
           </w:p>
         </w:tc>
@@ -2227,9 +2213,6 @@
             <w:cnfStyle w:val="001000000000" w:firstRow="0" w:lastRow="0" w:firstColumn="1" w:lastColumn="0" w:oddVBand="0" w:evenVBand="0" w:oddHBand="0" w:evenHBand="0" w:firstRowFirstColumn="0" w:firstRowLastColumn="0" w:lastRowFirstColumn="0" w:lastRowLastColumn="0"/>
             <w:tcW w:w="1941" w:type="dxa"/>
             <w:vMerge/>
-            <w:tcBorders>
-              <w:top w:val="nil"/>
-            </w:tcBorders>
           </w:tcPr>
           <w:p>
             <w:pPr>
@@ -2255,13 +2238,15 @@
                 <w:lang w:val="pt-PT"/>
               </w:rPr>
             </w:pPr>
-            <w:r>
-              <w:rPr>
-                <w:color w:val="538135"/>
-                <w:lang w:val="pt-PT"/>
-              </w:rPr>
-              <w:t>Data</w:t>
-            </w:r>
+            <w:proofErr w:type="spellStart"/>
+            <w:r>
+              <w:rPr>
+                <w:color w:val="538135"/>
+                <w:lang w:val="pt-PT"/>
+              </w:rPr>
+              <w:t>PaísPart</w:t>
+            </w:r>
+            <w:proofErr w:type="spellEnd"/>
           </w:p>
         </w:tc>
         <w:tc>
@@ -2281,7 +2266,58 @@
                 <w:color w:val="538135"/>
                 <w:lang w:val="pt-PT"/>
               </w:rPr>
-              <w:t>É uma date, que caracteriza a data em que a viagem começa.</w:t>
+              <w:t xml:space="preserve">É uma </w:t>
+            </w:r>
+            <w:proofErr w:type="spellStart"/>
+            <w:r>
+              <w:rPr>
+                <w:color w:val="538135"/>
+                <w:lang w:val="pt-PT"/>
+              </w:rPr>
+              <w:t>string</w:t>
+            </w:r>
+            <w:proofErr w:type="spellEnd"/>
+            <w:r>
+              <w:rPr>
+                <w:color w:val="538135"/>
+                <w:lang w:val="pt-PT"/>
+              </w:rPr>
+              <w:t xml:space="preserve"> com 45 caracteres variáveis, já que explicita </w:t>
+            </w:r>
+            <w:r>
+              <w:rPr>
+                <w:color w:val="538135"/>
+                <w:lang w:val="pt-PT"/>
+              </w:rPr>
+              <w:t xml:space="preserve">o </w:t>
+            </w:r>
+            <w:r>
+              <w:rPr>
+                <w:color w:val="538135"/>
+                <w:lang w:val="pt-PT"/>
+              </w:rPr>
+              <w:t>país de partida da viagem</w:t>
+            </w:r>
+            <w:r>
+              <w:rPr>
+                <w:color w:val="538135"/>
+                <w:lang w:val="pt-PT"/>
+              </w:rPr>
+              <w:t xml:space="preserve"> (Exemplo: </w:t>
+            </w:r>
+            <w:r>
+              <w:rPr>
+                <w:color w:val="538135"/>
+                <w:lang w:val="pt-PT"/>
+              </w:rPr>
+              <w:t>hmelia@gmail.com</w:t>
+            </w:r>
+            <w:r>
+              <w:rPr>
+                <w:color w:val="538135"/>
+                <w:lang w:val="pt-PT"/>
+              </w:rPr>
+              <w:t>).</w:t>
             </w:r>
           </w:p>
         </w:tc>
@@ -2294,7 +2330,7 @@
           <w:tcPr>
             <w:cnfStyle w:val="001000000000" w:firstRow="0" w:lastRow="0" w:firstColumn="1" w:lastColumn="0" w:oddVBand="0" w:evenVBand="0" w:oddHBand="0" w:evenHBand="0" w:firstRowFirstColumn="0" w:firstRowLastColumn="0" w:lastRowFirstColumn="0" w:lastRowLastColumn="0"/>
             <w:tcW w:w="1941" w:type="dxa"/>
-            <w:vMerge w:val="restart"/>
+            <w:vMerge/>
           </w:tcPr>
           <w:p>
             <w:pPr>
@@ -2305,15 +2341,6 @@
                 <w:lang w:val="pt-PT"/>
               </w:rPr>
             </w:pPr>
-            <w:r>
-              <w:rPr>
-                <w:b w:val="0"/>
-                <w:bCs w:val="0"/>
-                <w:color w:val="538135"/>
-                <w:lang w:val="pt-PT"/>
-              </w:rPr>
-              <w:t>Hotel</w:t>
-            </w:r>
           </w:p>
         </w:tc>
         <w:tc>
@@ -2329,13 +2356,15 @@
                 <w:lang w:val="pt-PT"/>
               </w:rPr>
             </w:pPr>
-            <w:r>
-              <w:rPr>
-                <w:color w:val="538135"/>
-                <w:lang w:val="pt-PT"/>
-              </w:rPr>
-              <w:t>Código</w:t>
-            </w:r>
+            <w:proofErr w:type="spellStart"/>
+            <w:r>
+              <w:rPr>
+                <w:color w:val="538135"/>
+                <w:lang w:val="pt-PT"/>
+              </w:rPr>
+              <w:t>PaísDest</w:t>
+            </w:r>
+            <w:proofErr w:type="spellEnd"/>
           </w:p>
         </w:tc>
         <w:tc>
@@ -2355,28 +2384,65 @@
                 <w:color w:val="538135"/>
                 <w:lang w:val="pt-PT"/>
               </w:rPr>
-              <w:t>É um inteiro positivo, pois apenas identifica um</w:t>
-            </w:r>
-            <w:r>
-              <w:rPr>
-                <w:color w:val="538135"/>
-                <w:lang w:val="pt-PT"/>
-              </w:rPr>
-              <w:t xml:space="preserve"> hotel</w:t>
-            </w:r>
-            <w:r>
-              <w:rPr>
-                <w:color w:val="538135"/>
-                <w:lang w:val="pt-PT"/>
-              </w:rPr>
-              <w:t xml:space="preserve"> </w:t>
-            </w:r>
-            <w:r>
-              <w:rPr>
-                <w:color w:val="538135"/>
-                <w:lang w:val="pt-PT"/>
-              </w:rPr>
-              <w:t>(Exemplo: 435).</w:t>
+              <w:t xml:space="preserve">É uma </w:t>
+            </w:r>
+            <w:proofErr w:type="spellStart"/>
+            <w:r>
+              <w:rPr>
+                <w:color w:val="538135"/>
+                <w:lang w:val="pt-PT"/>
+              </w:rPr>
+              <w:t>string</w:t>
+            </w:r>
+            <w:proofErr w:type="spellEnd"/>
+            <w:r>
+              <w:rPr>
+                <w:color w:val="538135"/>
+                <w:lang w:val="pt-PT"/>
+              </w:rPr>
+              <w:t xml:space="preserve"> com 45 caracteres variáveis, já que explicita </w:t>
+            </w:r>
+            <w:r>
+              <w:rPr>
+                <w:color w:val="538135"/>
+                <w:lang w:val="pt-PT"/>
+              </w:rPr>
+              <w:t xml:space="preserve">o país </w:t>
+            </w:r>
+            <w:r>
+              <w:rPr>
+                <w:color w:val="538135"/>
+                <w:lang w:val="pt-PT"/>
+              </w:rPr>
+              <w:t>de destino</w:t>
+            </w:r>
+            <w:r>
+              <w:rPr>
+                <w:color w:val="538135"/>
+                <w:lang w:val="pt-PT"/>
+              </w:rPr>
+              <w:t xml:space="preserve"> da viagem</w:t>
+            </w:r>
+            <w:r>
+              <w:rPr>
+                <w:color w:val="538135"/>
+                <w:lang w:val="pt-PT"/>
+              </w:rPr>
+              <w:t xml:space="preserve"> (Exemplo: </w:t>
+            </w:r>
+            <w:r>
+              <w:rPr>
+                <w:color w:val="538135"/>
+                <w:lang w:val="pt-PT"/>
+              </w:rPr>
+              <w:t>hmelia@gmail.com</w:t>
+            </w:r>
+            <w:r>
+              <w:rPr>
+                <w:color w:val="538135"/>
+                <w:lang w:val="pt-PT"/>
+              </w:rPr>
+              <w:t>).</w:t>
             </w:r>
           </w:p>
         </w:tc>
@@ -2420,7 +2486,7 @@
                 <w:color w:val="538135"/>
                 <w:lang w:val="pt-PT"/>
               </w:rPr>
-              <w:t>Nome</w:t>
+              <w:t>Pensão</w:t>
             </w:r>
           </w:p>
         </w:tc>
@@ -2441,51 +2507,7 @@
                 <w:color w:val="538135"/>
                 <w:lang w:val="pt-PT"/>
               </w:rPr>
-              <w:t xml:space="preserve">É uma </w:t>
-            </w:r>
-            <w:proofErr w:type="spellStart"/>
-            <w:r>
-              <w:rPr>
-                <w:color w:val="538135"/>
-                <w:lang w:val="pt-PT"/>
-              </w:rPr>
-              <w:t>string</w:t>
-            </w:r>
-            <w:proofErr w:type="spellEnd"/>
-            <w:r>
-              <w:rPr>
-                <w:color w:val="538135"/>
-                <w:lang w:val="pt-PT"/>
-              </w:rPr>
-              <w:t xml:space="preserve"> com 45 caracteres variáveis, já que explicita o nome do </w:t>
-            </w:r>
-            <w:r>
-              <w:rPr>
-                <w:color w:val="538135"/>
-                <w:lang w:val="pt-PT"/>
-              </w:rPr>
-              <w:t>hotel</w:t>
-            </w:r>
-            <w:r>
-              <w:rPr>
-                <w:color w:val="538135"/>
-                <w:lang w:val="pt-PT"/>
-              </w:rPr>
-              <w:t xml:space="preserve"> (Exemplo: </w:t>
-            </w:r>
-            <w:r>
-              <w:rPr>
-                <w:color w:val="538135"/>
-                <w:lang w:val="pt-PT"/>
-              </w:rPr>
-              <w:t>Hotel Central</w:t>
-            </w:r>
-            <w:r>
-              <w:rPr>
-                <w:color w:val="538135"/>
-                <w:lang w:val="pt-PT"/>
-              </w:rPr>
-              <w:t>).</w:t>
+              <w:t>São dois caracteres que indicam a pensão hoteleira escolhida para a viagem.</w:t>
             </w:r>
           </w:p>
         </w:tc>
@@ -2498,7 +2520,7 @@
           <w:tcPr>
             <w:cnfStyle w:val="001000000000" w:firstRow="0" w:lastRow="0" w:firstColumn="1" w:lastColumn="0" w:oddVBand="0" w:evenVBand="0" w:oddHBand="0" w:evenHBand="0" w:firstRowFirstColumn="0" w:firstRowLastColumn="0" w:lastRowFirstColumn="0" w:lastRowLastColumn="0"/>
             <w:tcW w:w="1941" w:type="dxa"/>
-            <w:vMerge/>
+            <w:vMerge w:val="restart"/>
           </w:tcPr>
           <w:p>
             <w:pPr>
@@ -2509,6 +2531,15 @@
                 <w:lang w:val="pt-PT"/>
               </w:rPr>
             </w:pPr>
+            <w:r>
+              <w:rPr>
+                <w:b w:val="0"/>
+                <w:bCs w:val="0"/>
+                <w:color w:val="538135"/>
+                <w:lang w:val="pt-PT"/>
+              </w:rPr>
+              <w:t>Hotel</w:t>
+            </w:r>
           </w:p>
         </w:tc>
         <w:tc>
@@ -2529,8 +2560,10 @@
                 <w:color w:val="538135"/>
                 <w:lang w:val="pt-PT"/>
               </w:rPr>
-              <w:t>Contacto</w:t>
-            </w:r>
+              <w:t>Código</w:t>
+            </w:r>
+            <w:bookmarkStart w:id="0" w:name="_GoBack"/>
+            <w:bookmarkEnd w:id="0"/>
           </w:p>
         </w:tc>
         <w:tc>
@@ -2550,98 +2583,21 @@
                 <w:color w:val="538135"/>
                 <w:lang w:val="pt-PT"/>
               </w:rPr>
-              <w:t>São</w:t>
-            </w:r>
-            <w:r>
-              <w:rPr>
-                <w:color w:val="538135"/>
-                <w:lang w:val="pt-PT"/>
-              </w:rPr>
-              <w:t xml:space="preserve"> inteiro</w:t>
-            </w:r>
-            <w:r>
-              <w:rPr>
-                <w:color w:val="538135"/>
-                <w:lang w:val="pt-PT"/>
-              </w:rPr>
-              <w:t>s</w:t>
-            </w:r>
-            <w:r>
-              <w:rPr>
-                <w:color w:val="538135"/>
-                <w:lang w:val="pt-PT"/>
-              </w:rPr>
-              <w:t xml:space="preserve"> positivo</w:t>
-            </w:r>
-            <w:r>
-              <w:rPr>
-                <w:color w:val="538135"/>
-                <w:lang w:val="pt-PT"/>
-              </w:rPr>
-              <w:t>s</w:t>
-            </w:r>
-            <w:r>
-              <w:rPr>
-                <w:color w:val="538135"/>
-                <w:lang w:val="pt-PT"/>
-              </w:rPr>
-              <w:t xml:space="preserve">, dado que </w:t>
-            </w:r>
-            <w:r>
-              <w:rPr>
-                <w:color w:val="538135"/>
-                <w:lang w:val="pt-PT"/>
-              </w:rPr>
-              <w:t xml:space="preserve">são </w:t>
-            </w:r>
-            <w:r>
-              <w:rPr>
-                <w:color w:val="538135"/>
-                <w:lang w:val="pt-PT"/>
-              </w:rPr>
-              <w:t>número</w:t>
-            </w:r>
-            <w:r>
-              <w:rPr>
-                <w:color w:val="538135"/>
-                <w:lang w:val="pt-PT"/>
-              </w:rPr>
-              <w:t>s</w:t>
-            </w:r>
-            <w:r>
-              <w:rPr>
-                <w:color w:val="538135"/>
-                <w:lang w:val="pt-PT"/>
-              </w:rPr>
-              <w:t xml:space="preserve"> </w:t>
-            </w:r>
-            <w:r>
-              <w:rPr>
-                <w:color w:val="538135"/>
-                <w:lang w:val="pt-PT"/>
-              </w:rPr>
-              <w:t>pelos quais um cliente pode ser contactado</w:t>
-            </w:r>
-            <w:r>
-              <w:rPr>
-                <w:color w:val="538135"/>
-                <w:lang w:val="pt-PT"/>
-              </w:rPr>
-              <w:t xml:space="preserve"> (Exemplo: </w:t>
-            </w:r>
-            <w:r>
-              <w:rPr>
-                <w:color w:val="538135"/>
-                <w:lang w:val="pt-PT"/>
-              </w:rPr>
-              <w:t>919191919</w:t>
-            </w:r>
-            <w:r>
-              <w:rPr>
-                <w:color w:val="538135"/>
-                <w:lang w:val="pt-PT"/>
-              </w:rPr>
-              <w:t>).</w:t>
+              <w:t>É um inteiro positivo, pois apenas identifica um</w:t>
+            </w:r>
+            <w:r>
+              <w:rPr>
+                <w:color w:val="538135"/>
+                <w:lang w:val="pt-PT"/>
+              </w:rPr>
+              <w:t xml:space="preserve"> hotel </w:t>
+            </w:r>
+            <w:r>
+              <w:rPr>
+                <w:color w:val="538135"/>
+                <w:lang w:val="pt-PT"/>
+              </w:rPr>
+              <w:t>(Exemplo: 435).</w:t>
             </w:r>
           </w:p>
         </w:tc>
@@ -2685,7 +2641,7 @@
                 <w:color w:val="538135"/>
                 <w:lang w:val="pt-PT"/>
               </w:rPr>
-              <w:t>Estrelas</w:t>
+              <w:t>Nome</w:t>
             </w:r>
           </w:p>
         </w:tc>
@@ -2706,35 +2662,51 @@
                 <w:color w:val="538135"/>
                 <w:lang w:val="pt-PT"/>
               </w:rPr>
-              <w:t xml:space="preserve">É um inteiro positivo, </w:t>
-            </w:r>
-            <w:r>
-              <w:rPr>
-                <w:color w:val="538135"/>
-                <w:lang w:val="pt-PT"/>
-              </w:rPr>
-              <w:t xml:space="preserve">pois </w:t>
-            </w:r>
-            <w:r>
-              <w:rPr>
-                <w:color w:val="538135"/>
-                <w:lang w:val="pt-PT"/>
-              </w:rPr>
-              <w:t xml:space="preserve">indica o número de </w:t>
-            </w:r>
-            <w:r>
-              <w:rPr>
-                <w:color w:val="538135"/>
-                <w:lang w:val="pt-PT"/>
-              </w:rPr>
-              <w:t>estrelas do hotel</w:t>
-            </w:r>
-            <w:r>
-              <w:rPr>
-                <w:color w:val="538135"/>
-                <w:lang w:val="pt-PT"/>
-              </w:rPr>
-              <w:t xml:space="preserve"> (Exemplo: 4).</w:t>
+              <w:t xml:space="preserve">É uma </w:t>
+            </w:r>
+            <w:proofErr w:type="spellStart"/>
+            <w:r>
+              <w:rPr>
+                <w:color w:val="538135"/>
+                <w:lang w:val="pt-PT"/>
+              </w:rPr>
+              <w:t>string</w:t>
+            </w:r>
+            <w:proofErr w:type="spellEnd"/>
+            <w:r>
+              <w:rPr>
+                <w:color w:val="538135"/>
+                <w:lang w:val="pt-PT"/>
+              </w:rPr>
+              <w:t xml:space="preserve"> com 45 caracteres variáveis, já que explicita o nome do </w:t>
+            </w:r>
+            <w:r>
+              <w:rPr>
+                <w:color w:val="538135"/>
+                <w:lang w:val="pt-PT"/>
+              </w:rPr>
+              <w:t>hotel</w:t>
+            </w:r>
+            <w:r>
+              <w:rPr>
+                <w:color w:val="538135"/>
+                <w:lang w:val="pt-PT"/>
+              </w:rPr>
+              <w:t xml:space="preserve"> (Exemplo: </w:t>
+            </w:r>
+            <w:r>
+              <w:rPr>
+                <w:color w:val="538135"/>
+                <w:lang w:val="pt-PT"/>
+              </w:rPr>
+              <w:t>Hotel Central</w:t>
+            </w:r>
+            <w:r>
+              <w:rPr>
+                <w:color w:val="538135"/>
+                <w:lang w:val="pt-PT"/>
+              </w:rPr>
+              <w:t>).</w:t>
             </w:r>
           </w:p>
         </w:tc>
@@ -2778,7 +2750,7 @@
                 <w:color w:val="538135"/>
                 <w:lang w:val="pt-PT"/>
               </w:rPr>
-              <w:t>Pensão</w:t>
+              <w:t>Email</w:t>
             </w:r>
           </w:p>
         </w:tc>
@@ -2799,64 +2771,65 @@
                 <w:color w:val="538135"/>
                 <w:lang w:val="pt-PT"/>
               </w:rPr>
-              <w:t>São dois</w:t>
-            </w:r>
-            <w:r>
-              <w:rPr>
-                <w:color w:val="538135"/>
-                <w:lang w:val="pt-PT"/>
-              </w:rPr>
-              <w:t xml:space="preserve"> caracter</w:t>
-            </w:r>
-            <w:r>
-              <w:rPr>
-                <w:color w:val="538135"/>
-                <w:lang w:val="pt-PT"/>
-              </w:rPr>
-              <w:t>es</w:t>
-            </w:r>
-            <w:r>
-              <w:rPr>
-                <w:color w:val="538135"/>
-                <w:lang w:val="pt-PT"/>
-              </w:rPr>
-              <w:t xml:space="preserve"> que indica</w:t>
-            </w:r>
-            <w:r>
-              <w:rPr>
-                <w:color w:val="538135"/>
-                <w:lang w:val="pt-PT"/>
-              </w:rPr>
-              <w:t>m</w:t>
-            </w:r>
-            <w:r>
-              <w:rPr>
-                <w:color w:val="538135"/>
-                <w:lang w:val="pt-PT"/>
-              </w:rPr>
-              <w:t xml:space="preserve"> </w:t>
-            </w:r>
-            <w:r>
-              <w:rPr>
-                <w:color w:val="538135"/>
-                <w:lang w:val="pt-PT"/>
-              </w:rPr>
-              <w:t xml:space="preserve">o tipo de pensão do hotel </w:t>
-            </w:r>
-            <w:r>
-              <w:rPr>
-                <w:color w:val="538135"/>
-                <w:lang w:val="pt-PT"/>
-              </w:rPr>
-              <w:t>(</w:t>
-            </w:r>
-            <w:r>
-              <w:rPr>
-                <w:b/>
-                <w:color w:val="538135"/>
-                <w:lang w:val="pt-PT"/>
-              </w:rPr>
-              <w:t>SA, PA, MP, PC</w:t>
+              <w:t xml:space="preserve">É uma </w:t>
+            </w:r>
+            <w:proofErr w:type="spellStart"/>
+            <w:r>
+              <w:rPr>
+                <w:color w:val="538135"/>
+                <w:lang w:val="pt-PT"/>
+              </w:rPr>
+              <w:t>string</w:t>
+            </w:r>
+            <w:proofErr w:type="spellEnd"/>
+            <w:r>
+              <w:rPr>
+                <w:color w:val="538135"/>
+                <w:lang w:val="pt-PT"/>
+              </w:rPr>
+              <w:t xml:space="preserve"> com 45 caracteres variáveis, já que explicita </w:t>
+            </w:r>
+            <w:r>
+              <w:rPr>
+                <w:color w:val="538135"/>
+                <w:lang w:val="pt-PT"/>
+              </w:rPr>
+              <w:t>o email</w:t>
+            </w:r>
+            <w:r>
+              <w:rPr>
+                <w:color w:val="538135"/>
+                <w:lang w:val="pt-PT"/>
+              </w:rPr>
+              <w:t xml:space="preserve"> do </w:t>
+            </w:r>
+            <w:r>
+              <w:rPr>
+                <w:color w:val="538135"/>
+                <w:lang w:val="pt-PT"/>
+              </w:rPr>
+              <w:t>hotel</w:t>
+            </w:r>
+            <w:r>
+              <w:rPr>
+                <w:color w:val="538135"/>
+                <w:lang w:val="pt-PT"/>
+              </w:rPr>
+              <w:t xml:space="preserve"> (Exemplo: </w:t>
+            </w:r>
+            <w:r>
+              <w:rPr>
+                <w:color w:val="538135"/>
+                <w:lang w:val="pt-PT"/>
+              </w:rPr>
+              <w:t>hmelia</w:t>
+            </w:r>
+            <w:r>
+              <w:rPr>
+                <w:color w:val="538135"/>
+                <w:lang w:val="pt-PT"/>
+              </w:rPr>
+              <w:t>@gmail.com</w:t>
             </w:r>
             <w:r>
               <w:rPr>
@@ -2907,7 +2880,7 @@
                 <w:color w:val="538135"/>
                 <w:lang w:val="pt-PT"/>
               </w:rPr>
-              <w:t>Endereço - Rua</w:t>
+              <w:t>Contacto</w:t>
             </w:r>
           </w:p>
         </w:tc>
@@ -2928,111 +2901,70 @@
                 <w:color w:val="538135"/>
                 <w:lang w:val="pt-PT"/>
               </w:rPr>
-              <w:t xml:space="preserve">É uma </w:t>
-            </w:r>
-            <w:proofErr w:type="spellStart"/>
-            <w:r>
-              <w:rPr>
-                <w:color w:val="538135"/>
-                <w:lang w:val="pt-PT"/>
-              </w:rPr>
-              <w:t>string</w:t>
-            </w:r>
-            <w:proofErr w:type="spellEnd"/>
-            <w:r>
-              <w:rPr>
-                <w:color w:val="538135"/>
-                <w:lang w:val="pt-PT"/>
-              </w:rPr>
-              <w:t xml:space="preserve"> com 45 caracteres variáveis</w:t>
-            </w:r>
-            <w:r>
-              <w:rPr>
-                <w:color w:val="538135"/>
-                <w:lang w:val="pt-PT"/>
-              </w:rPr>
-              <w:t xml:space="preserve"> que representa a rua do </w:t>
-            </w:r>
-            <w:r>
-              <w:rPr>
-                <w:color w:val="538135"/>
-                <w:lang w:val="pt-PT"/>
-              </w:rPr>
-              <w:t>hotel</w:t>
-            </w:r>
-            <w:r>
-              <w:rPr>
-                <w:color w:val="538135"/>
-                <w:lang w:val="pt-PT"/>
-              </w:rPr>
-              <w:t xml:space="preserve"> </w:t>
-            </w:r>
-            <w:r>
-              <w:rPr>
-                <w:color w:val="538135"/>
-                <w:lang w:val="pt-PT"/>
-              </w:rPr>
-              <w:t xml:space="preserve">(Exemplo: </w:t>
-            </w:r>
-            <w:r>
-              <w:rPr>
-                <w:color w:val="538135"/>
-                <w:lang w:val="pt-PT"/>
-              </w:rPr>
-              <w:t xml:space="preserve">Saint </w:t>
-            </w:r>
-            <w:proofErr w:type="spellStart"/>
-            <w:r>
-              <w:rPr>
-                <w:color w:val="538135"/>
-                <w:lang w:val="pt-PT"/>
-              </w:rPr>
-              <w:t>Barney</w:t>
-            </w:r>
-            <w:proofErr w:type="spellEnd"/>
-            <w:r>
-              <w:rPr>
-                <w:color w:val="538135"/>
-                <w:lang w:val="pt-PT"/>
-              </w:rPr>
-              <w:t xml:space="preserve"> </w:t>
-            </w:r>
-            <w:proofErr w:type="spellStart"/>
-            <w:r>
-              <w:rPr>
-                <w:color w:val="538135"/>
-                <w:lang w:val="pt-PT"/>
-              </w:rPr>
-              <w:t>road</w:t>
-            </w:r>
-            <w:proofErr w:type="spellEnd"/>
-            <w:r>
-              <w:rPr>
-                <w:color w:val="538135"/>
-                <w:lang w:val="pt-PT"/>
-              </w:rPr>
-              <w:t xml:space="preserve">, </w:t>
-            </w:r>
-            <w:r>
-              <w:rPr>
-                <w:color w:val="538135"/>
-                <w:lang w:val="pt-PT"/>
-              </w:rPr>
-              <w:t>2</w:t>
-            </w:r>
-            <w:r>
-              <w:rPr>
-                <w:color w:val="538135"/>
-                <w:lang w:val="pt-PT"/>
-              </w:rPr>
-              <w:t>25)</w:t>
-            </w:r>
-            <w:r>
-              <w:rPr>
-                <w:color w:val="538135"/>
-                <w:lang w:val="pt-PT"/>
-              </w:rPr>
-              <w:t>.</w:t>
+              <w:t>É um</w:t>
+            </w:r>
+            <w:r>
+              <w:rPr>
+                <w:color w:val="538135"/>
+                <w:lang w:val="pt-PT"/>
+              </w:rPr>
+              <w:t xml:space="preserve"> int</w:t>
+            </w:r>
+            <w:r>
+              <w:rPr>
+                <w:color w:val="538135"/>
+                <w:lang w:val="pt-PT"/>
+              </w:rPr>
+              <w:t>eiro</w:t>
+            </w:r>
+            <w:r>
+              <w:rPr>
+                <w:color w:val="538135"/>
+                <w:lang w:val="pt-PT"/>
+              </w:rPr>
+              <w:t xml:space="preserve"> positivo, dado que</w:t>
+            </w:r>
+            <w:r>
+              <w:rPr>
+                <w:color w:val="538135"/>
+                <w:lang w:val="pt-PT"/>
+              </w:rPr>
+              <w:t xml:space="preserve"> é um </w:t>
+            </w:r>
+            <w:r>
+              <w:rPr>
+                <w:color w:val="538135"/>
+                <w:lang w:val="pt-PT"/>
+              </w:rPr>
+              <w:t xml:space="preserve">número </w:t>
+            </w:r>
+            <w:r>
+              <w:rPr>
+                <w:color w:val="538135"/>
+                <w:lang w:val="pt-PT"/>
+              </w:rPr>
+              <w:t>pelo qual um hotel pode ser contactado</w:t>
+            </w:r>
+            <w:r>
+              <w:rPr>
+                <w:color w:val="538135"/>
+                <w:lang w:val="pt-PT"/>
+              </w:rPr>
+              <w:t xml:space="preserve"> (Exemplo: </w:t>
+            </w:r>
+            <w:r>
+              <w:rPr>
+                <w:color w:val="538135"/>
+                <w:lang w:val="pt-PT"/>
+              </w:rPr>
+              <w:t>919191919</w:t>
+            </w:r>
+            <w:r>
+              <w:rPr>
+                <w:color w:val="538135"/>
+                <w:lang w:val="pt-PT"/>
+              </w:rPr>
+              <w:t>).</w:t>
             </w:r>
           </w:p>
         </w:tc>
@@ -3076,7 +3008,7 @@
                 <w:color w:val="538135"/>
                 <w:lang w:val="pt-PT"/>
               </w:rPr>
-              <w:t>Endereço - Local</w:t>
+              <w:t>Estrelas</w:t>
             </w:r>
           </w:p>
         </w:tc>
@@ -3097,72 +3029,14 @@
                 <w:color w:val="538135"/>
                 <w:lang w:val="pt-PT"/>
               </w:rPr>
-              <w:t xml:space="preserve">É uma </w:t>
-            </w:r>
-            <w:proofErr w:type="spellStart"/>
-            <w:r>
-              <w:rPr>
-                <w:color w:val="538135"/>
-                <w:lang w:val="pt-PT"/>
-              </w:rPr>
-              <w:t>string</w:t>
-            </w:r>
-            <w:proofErr w:type="spellEnd"/>
-            <w:r>
-              <w:rPr>
-                <w:color w:val="538135"/>
-                <w:lang w:val="pt-PT"/>
-              </w:rPr>
-              <w:t xml:space="preserve"> com 45 caracteres variáveis</w:t>
-            </w:r>
-            <w:r>
-              <w:rPr>
-                <w:color w:val="538135"/>
-                <w:lang w:val="pt-PT"/>
-              </w:rPr>
-              <w:t xml:space="preserve"> que descreve o local </w:t>
-            </w:r>
-            <w:r>
-              <w:rPr>
-                <w:color w:val="538135"/>
-                <w:lang w:val="pt-PT"/>
-              </w:rPr>
-              <w:t>do hotel</w:t>
-            </w:r>
-            <w:r>
-              <w:rPr>
-                <w:color w:val="538135"/>
-                <w:lang w:val="pt-PT"/>
-              </w:rPr>
-              <w:t xml:space="preserve"> </w:t>
-            </w:r>
-            <w:r>
-              <w:rPr>
-                <w:color w:val="538135"/>
-                <w:lang w:val="pt-PT"/>
-              </w:rPr>
-              <w:t xml:space="preserve">(Exemplo: </w:t>
-            </w:r>
-            <w:r>
-              <w:rPr>
-                <w:color w:val="538135"/>
-                <w:lang w:val="pt-PT"/>
-              </w:rPr>
-              <w:t>Michigan</w:t>
-            </w:r>
-            <w:r>
-              <w:rPr>
-                <w:color w:val="538135"/>
-                <w:lang w:val="pt-PT"/>
-              </w:rPr>
-              <w:t>)</w:t>
-            </w:r>
-            <w:r>
-              <w:rPr>
-                <w:color w:val="538135"/>
-                <w:lang w:val="pt-PT"/>
-              </w:rPr>
-              <w:t>.</w:t>
+              <w:t xml:space="preserve">É um inteiro positivo, </w:t>
+            </w:r>
+            <w:r>
+              <w:rPr>
+                <w:color w:val="538135"/>
+                <w:lang w:val="pt-PT"/>
+              </w:rPr>
+              <w:t>pois indica o número de estrelas do hotel (Exemplo: 4).</w:t>
             </w:r>
           </w:p>
         </w:tc>
@@ -3206,23 +3080,7 @@
                 <w:color w:val="538135"/>
                 <w:lang w:val="pt-PT"/>
               </w:rPr>
-              <w:t xml:space="preserve">Endereço - </w:t>
-            </w:r>
-            <w:proofErr w:type="spellStart"/>
-            <w:r>
-              <w:rPr>
-                <w:color w:val="538135"/>
-                <w:lang w:val="pt-PT"/>
-              </w:rPr>
-              <w:t>Cod</w:t>
-            </w:r>
-            <w:proofErr w:type="spellEnd"/>
-            <w:r>
-              <w:rPr>
-                <w:color w:val="538135"/>
-                <w:lang w:val="pt-PT"/>
-              </w:rPr>
-              <w:t>. Postal</w:t>
+              <w:t>Pensão</w:t>
             </w:r>
           </w:p>
         </w:tc>
@@ -3243,65 +3101,22 @@
                 <w:color w:val="538135"/>
                 <w:lang w:val="pt-PT"/>
               </w:rPr>
-              <w:t xml:space="preserve">É uma </w:t>
-            </w:r>
-            <w:proofErr w:type="spellStart"/>
-            <w:r>
-              <w:rPr>
-                <w:color w:val="538135"/>
-                <w:lang w:val="pt-PT"/>
-              </w:rPr>
-              <w:t>string</w:t>
-            </w:r>
-            <w:proofErr w:type="spellEnd"/>
-            <w:r>
-              <w:rPr>
-                <w:color w:val="538135"/>
-                <w:lang w:val="pt-PT"/>
-              </w:rPr>
-              <w:t xml:space="preserve"> com 45 caracteres variáveis</w:t>
-            </w:r>
-            <w:r>
-              <w:rPr>
-                <w:color w:val="538135"/>
-                <w:lang w:val="pt-PT"/>
-              </w:rPr>
-              <w:t xml:space="preserve"> que representa o código postal </w:t>
-            </w:r>
-            <w:r>
-              <w:rPr>
-                <w:color w:val="538135"/>
-                <w:lang w:val="pt-PT"/>
-              </w:rPr>
-              <w:t>do hotel</w:t>
-            </w:r>
-            <w:r>
-              <w:rPr>
-                <w:color w:val="538135"/>
-                <w:lang w:val="pt-PT"/>
-              </w:rPr>
-              <w:t xml:space="preserve"> </w:t>
-            </w:r>
-            <w:r>
-              <w:rPr>
-                <w:color w:val="538135"/>
-                <w:lang w:val="pt-PT"/>
-              </w:rPr>
-              <w:t xml:space="preserve">(Exemplo: </w:t>
-            </w:r>
-            <w:r>
-              <w:rPr>
-                <w:color w:val="538135"/>
-                <w:lang w:val="pt-PT"/>
-              </w:rPr>
-              <w:t>4785-304)</w:t>
-            </w:r>
-            <w:r>
-              <w:rPr>
-                <w:color w:val="538135"/>
-                <w:lang w:val="pt-PT"/>
-              </w:rPr>
-              <w:t>.</w:t>
+              <w:t>São dois caracteres que indicam os tipos de pensão que o hotel disponibiliza (</w:t>
+            </w:r>
+            <w:r>
+              <w:rPr>
+                <w:b/>
+                <w:color w:val="538135"/>
+                <w:lang w:val="pt-PT"/>
+              </w:rPr>
+              <w:t>SA, PA, MP, PC</w:t>
+            </w:r>
+            <w:r>
+              <w:rPr>
+                <w:color w:val="538135"/>
+                <w:lang w:val="pt-PT"/>
+              </w:rPr>
+              <w:t>).</w:t>
             </w:r>
           </w:p>
         </w:tc>
@@ -3314,7 +3129,7 @@
           <w:tcPr>
             <w:cnfStyle w:val="001000000000" w:firstRow="0" w:lastRow="0" w:firstColumn="1" w:lastColumn="0" w:oddVBand="0" w:evenVBand="0" w:oddHBand="0" w:evenHBand="0" w:firstRowFirstColumn="0" w:firstRowLastColumn="0" w:lastRowFirstColumn="0" w:lastRowLastColumn="0"/>
             <w:tcW w:w="1941" w:type="dxa"/>
-            <w:vMerge w:val="restart"/>
+            <w:vMerge/>
           </w:tcPr>
           <w:p>
             <w:pPr>
@@ -3325,15 +3140,6 @@
                 <w:lang w:val="pt-PT"/>
               </w:rPr>
             </w:pPr>
-            <w:r>
-              <w:rPr>
-                <w:b w:val="0"/>
-                <w:bCs w:val="0"/>
-                <w:color w:val="538135"/>
-                <w:lang w:val="pt-PT"/>
-              </w:rPr>
-              <w:t>Voo</w:t>
-            </w:r>
           </w:p>
         </w:tc>
         <w:tc>
@@ -3354,7 +3160,7 @@
                 <w:color w:val="538135"/>
                 <w:lang w:val="pt-PT"/>
               </w:rPr>
-              <w:t>Id</w:t>
+              <w:t>Endereço - Rua</w:t>
             </w:r>
           </w:p>
         </w:tc>
@@ -3375,8 +3181,54 @@
                 <w:color w:val="538135"/>
                 <w:lang w:val="pt-PT"/>
               </w:rPr>
-              <w:t>É um inteiro positivo, pois apenas identifica um</w:t>
-            </w:r>
+              <w:t xml:space="preserve">É uma </w:t>
+            </w:r>
+            <w:proofErr w:type="spellStart"/>
+            <w:r>
+              <w:rPr>
+                <w:color w:val="538135"/>
+                <w:lang w:val="pt-PT"/>
+              </w:rPr>
+              <w:t>string</w:t>
+            </w:r>
+            <w:proofErr w:type="spellEnd"/>
+            <w:r>
+              <w:rPr>
+                <w:color w:val="538135"/>
+                <w:lang w:val="pt-PT"/>
+              </w:rPr>
+              <w:t xml:space="preserve"> com 45 caracteres variáveis</w:t>
+            </w:r>
+            <w:r>
+              <w:rPr>
+                <w:color w:val="538135"/>
+                <w:lang w:val="pt-PT"/>
+              </w:rPr>
+              <w:t xml:space="preserve"> que representa a rua do hotel </w:t>
+            </w:r>
+            <w:r>
+              <w:rPr>
+                <w:color w:val="538135"/>
+                <w:lang w:val="pt-PT"/>
+              </w:rPr>
+              <w:t xml:space="preserve">(Exemplo: </w:t>
+            </w:r>
+            <w:r>
+              <w:rPr>
+                <w:color w:val="538135"/>
+                <w:lang w:val="pt-PT"/>
+              </w:rPr>
+              <w:t xml:space="preserve">Saint </w:t>
+            </w:r>
+            <w:proofErr w:type="spellStart"/>
+            <w:r>
+              <w:rPr>
+                <w:color w:val="538135"/>
+                <w:lang w:val="pt-PT"/>
+              </w:rPr>
+              <w:t>Barney</w:t>
+            </w:r>
+            <w:proofErr w:type="spellEnd"/>
             <w:r>
               <w:rPr>
                 <w:color w:val="538135"/>
@@ -3384,40 +3236,28 @@
               </w:rPr>
               <w:t xml:space="preserve"> </w:t>
             </w:r>
-            <w:r>
-              <w:rPr>
-                <w:color w:val="538135"/>
-                <w:lang w:val="pt-PT"/>
-              </w:rPr>
-              <w:t>voo</w:t>
-            </w:r>
-            <w:r>
-              <w:rPr>
-                <w:color w:val="538135"/>
-                <w:lang w:val="pt-PT"/>
-              </w:rPr>
-              <w:t xml:space="preserve"> </w:t>
-            </w:r>
-            <w:r>
-              <w:rPr>
-                <w:color w:val="538135"/>
-                <w:lang w:val="pt-PT"/>
-              </w:rPr>
-              <w:t xml:space="preserve">(Exemplo: </w:t>
-            </w:r>
-            <w:r>
-              <w:rPr>
-                <w:color w:val="538135"/>
-                <w:lang w:val="pt-PT"/>
-              </w:rPr>
-              <w:t>24228</w:t>
-            </w:r>
-            <w:r>
-              <w:rPr>
-                <w:color w:val="538135"/>
-                <w:lang w:val="pt-PT"/>
-              </w:rPr>
-              <w:t>).</w:t>
+            <w:proofErr w:type="spellStart"/>
+            <w:r>
+              <w:rPr>
+                <w:color w:val="538135"/>
+                <w:lang w:val="pt-PT"/>
+              </w:rPr>
+              <w:t>road</w:t>
+            </w:r>
+            <w:proofErr w:type="spellEnd"/>
+            <w:r>
+              <w:rPr>
+                <w:color w:val="538135"/>
+                <w:lang w:val="pt-PT"/>
+              </w:rPr>
+              <w:t>, 225)</w:t>
+            </w:r>
+            <w:r>
+              <w:rPr>
+                <w:color w:val="538135"/>
+                <w:lang w:val="pt-PT"/>
+              </w:rPr>
+              <w:t>.</w:t>
             </w:r>
           </w:p>
         </w:tc>
@@ -3461,7 +3301,7 @@
                 <w:color w:val="538135"/>
                 <w:lang w:val="pt-PT"/>
               </w:rPr>
-              <w:t>Companhia</w:t>
+              <w:t>Endereço - Local</w:t>
             </w:r>
           </w:p>
         </w:tc>
@@ -3505,21 +3345,7 @@
                 <w:color w:val="538135"/>
                 <w:lang w:val="pt-PT"/>
               </w:rPr>
-              <w:t xml:space="preserve"> que </w:t>
-            </w:r>
-            <w:r>
-              <w:rPr>
-                <w:color w:val="538135"/>
-                <w:lang w:val="pt-PT"/>
-              </w:rPr>
-              <w:t>indica a companhia do voo</w:t>
-            </w:r>
-            <w:r>
-              <w:rPr>
-                <w:color w:val="538135"/>
-                <w:lang w:val="pt-PT"/>
-              </w:rPr>
-              <w:t xml:space="preserve"> </w:t>
+              <w:t xml:space="preserve"> que descreve o local do hotel </w:t>
             </w:r>
             <w:r>
               <w:rPr>
@@ -3528,21 +3354,12 @@
               </w:rPr>
               <w:t xml:space="preserve">(Exemplo: </w:t>
             </w:r>
-            <w:proofErr w:type="spellStart"/>
-            <w:r>
-              <w:rPr>
-                <w:color w:val="538135"/>
-                <w:lang w:val="pt-PT"/>
-              </w:rPr>
-              <w:t>Ryanair</w:t>
-            </w:r>
-            <w:proofErr w:type="spellEnd"/>
-            <w:r>
-              <w:rPr>
-                <w:color w:val="538135"/>
-                <w:lang w:val="pt-PT"/>
-              </w:rPr>
-              <w:t>)</w:t>
+            <w:r>
+              <w:rPr>
+                <w:color w:val="538135"/>
+                <w:lang w:val="pt-PT"/>
+              </w:rPr>
+              <w:t>Michigan)</w:t>
             </w:r>
             <w:r>
               <w:rPr>
@@ -3593,7 +3410,23 @@
                 <w:color w:val="538135"/>
                 <w:lang w:val="pt-PT"/>
               </w:rPr>
-              <w:t>Duração</w:t>
+              <w:t xml:space="preserve">Endereço - </w:t>
+            </w:r>
+            <w:proofErr w:type="spellStart"/>
+            <w:r>
+              <w:rPr>
+                <w:color w:val="538135"/>
+                <w:lang w:val="pt-PT"/>
+              </w:rPr>
+              <w:t>Cod</w:t>
+            </w:r>
+            <w:proofErr w:type="spellEnd"/>
+            <w:r>
+              <w:rPr>
+                <w:color w:val="538135"/>
+                <w:lang w:val="pt-PT"/>
+              </w:rPr>
+              <w:t>. Postal</w:t>
             </w:r>
           </w:p>
         </w:tc>
@@ -3614,14 +3447,30 @@
                 <w:color w:val="538135"/>
                 <w:lang w:val="pt-PT"/>
               </w:rPr>
-              <w:t xml:space="preserve">É um inteiro positivo, pois apenas </w:t>
-            </w:r>
-            <w:r>
-              <w:rPr>
-                <w:color w:val="538135"/>
-                <w:lang w:val="pt-PT"/>
-              </w:rPr>
-              <w:t xml:space="preserve">indica o número de horas de um voo </w:t>
+              <w:t xml:space="preserve">É uma </w:t>
+            </w:r>
+            <w:proofErr w:type="spellStart"/>
+            <w:r>
+              <w:rPr>
+                <w:color w:val="538135"/>
+                <w:lang w:val="pt-PT"/>
+              </w:rPr>
+              <w:t>string</w:t>
+            </w:r>
+            <w:proofErr w:type="spellEnd"/>
+            <w:r>
+              <w:rPr>
+                <w:color w:val="538135"/>
+                <w:lang w:val="pt-PT"/>
+              </w:rPr>
+              <w:t xml:space="preserve"> com 45 caracteres variáveis</w:t>
+            </w:r>
+            <w:r>
+              <w:rPr>
+                <w:color w:val="538135"/>
+                <w:lang w:val="pt-PT"/>
+              </w:rPr>
+              <w:t xml:space="preserve"> que representa o código postal do hotel </w:t>
             </w:r>
             <w:r>
               <w:rPr>
@@ -3635,14 +3484,14 @@
                 <w:color w:val="538135"/>
                 <w:lang w:val="pt-PT"/>
               </w:rPr>
-              <w:t>2</w:t>
-            </w:r>
-            <w:r>
-              <w:rPr>
-                <w:color w:val="538135"/>
-                <w:lang w:val="pt-PT"/>
-              </w:rPr>
-              <w:t>).</w:t>
+              <w:t>4785-304)</w:t>
+            </w:r>
+            <w:r>
+              <w:rPr>
+                <w:color w:val="538135"/>
+                <w:lang w:val="pt-PT"/>
+              </w:rPr>
+              <w:t>.</w:t>
             </w:r>
           </w:p>
         </w:tc>
@@ -3655,7 +3504,9 @@
           <w:tcPr>
             <w:cnfStyle w:val="001000000000" w:firstRow="0" w:lastRow="0" w:firstColumn="1" w:lastColumn="0" w:oddVBand="0" w:evenVBand="0" w:oddHBand="0" w:evenHBand="0" w:firstRowFirstColumn="0" w:firstRowLastColumn="0" w:lastRowFirstColumn="0" w:lastRowLastColumn="0"/>
             <w:tcW w:w="1941" w:type="dxa"/>
-            <w:vMerge/>
+            <w:tcBorders>
+              <w:top w:val="nil"/>
+            </w:tcBorders>
           </w:tcPr>
           <w:p>
             <w:pPr>
@@ -3681,45 +3532,43 @@
                 <w:lang w:val="pt-PT"/>
               </w:rPr>
             </w:pPr>
+            <w:r>
+              <w:rPr>
+                <w:color w:val="538135"/>
+                <w:lang w:val="pt-PT"/>
+              </w:rPr>
+              <w:t>Endereço - País</w:t>
+            </w:r>
+          </w:p>
+        </w:tc>
+        <w:tc>
+          <w:tcPr>
+            <w:tcW w:w="4459" w:type="dxa"/>
+          </w:tcPr>
+          <w:p>
+            <w:pPr>
+              <w:cnfStyle w:val="000000000000" w:firstRow="0" w:lastRow="0" w:firstColumn="0" w:lastColumn="0" w:oddVBand="0" w:evenVBand="0" w:oddHBand="0" w:evenHBand="0" w:firstRowFirstColumn="0" w:firstRowLastColumn="0" w:lastRowFirstColumn="0" w:lastRowLastColumn="0"/>
+              <w:rPr>
+                <w:color w:val="538135"/>
+                <w:lang w:val="pt-PT"/>
+              </w:rPr>
+            </w:pPr>
+            <w:r>
+              <w:rPr>
+                <w:color w:val="538135"/>
+                <w:lang w:val="pt-PT"/>
+              </w:rPr>
+              <w:t xml:space="preserve">É uma </w:t>
+            </w:r>
             <w:proofErr w:type="spellStart"/>
             <w:r>
               <w:rPr>
                 <w:color w:val="538135"/>
                 <w:lang w:val="pt-PT"/>
               </w:rPr>
-              <w:t>AeroportoPart</w:t>
+              <w:t>string</w:t>
             </w:r>
             <w:proofErr w:type="spellEnd"/>
-          </w:p>
-        </w:tc>
-        <w:tc>
-          <w:tcPr>
-            <w:tcW w:w="4459" w:type="dxa"/>
-          </w:tcPr>
-          <w:p>
-            <w:pPr>
-              <w:cnfStyle w:val="000000000000" w:firstRow="0" w:lastRow="0" w:firstColumn="0" w:lastColumn="0" w:oddVBand="0" w:evenVBand="0" w:oddHBand="0" w:evenHBand="0" w:firstRowFirstColumn="0" w:firstRowLastColumn="0" w:lastRowFirstColumn="0" w:lastRowLastColumn="0"/>
-              <w:rPr>
-                <w:color w:val="538135"/>
-                <w:lang w:val="pt-PT"/>
-              </w:rPr>
-            </w:pPr>
-            <w:r>
-              <w:rPr>
-                <w:color w:val="538135"/>
-                <w:lang w:val="pt-PT"/>
-              </w:rPr>
-              <w:t xml:space="preserve">É uma </w:t>
-            </w:r>
-            <w:proofErr w:type="spellStart"/>
-            <w:r>
-              <w:rPr>
-                <w:color w:val="538135"/>
-                <w:lang w:val="pt-PT"/>
-              </w:rPr>
-              <w:t>string</w:t>
-            </w:r>
-            <w:proofErr w:type="spellEnd"/>
             <w:r>
               <w:rPr>
                 <w:color w:val="538135"/>
@@ -3732,21 +3581,21 @@
                 <w:color w:val="538135"/>
                 <w:lang w:val="pt-PT"/>
               </w:rPr>
-              <w:t xml:space="preserve"> que indica </w:t>
-            </w:r>
-            <w:r>
-              <w:rPr>
-                <w:color w:val="538135"/>
-                <w:lang w:val="pt-PT"/>
-              </w:rPr>
-              <w:t>o nome do aeroporto de partida</w:t>
-            </w:r>
-            <w:r>
-              <w:rPr>
-                <w:color w:val="538135"/>
-                <w:lang w:val="pt-PT"/>
-              </w:rPr>
-              <w:t xml:space="preserve"> </w:t>
+              <w:t xml:space="preserve"> que representa o </w:t>
+            </w:r>
+            <w:r>
+              <w:rPr>
+                <w:color w:val="538135"/>
+                <w:lang w:val="pt-PT"/>
+              </w:rPr>
+              <w:t>país</w:t>
+            </w:r>
+            <w:r>
+              <w:rPr>
+                <w:color w:val="538135"/>
+                <w:lang w:val="pt-PT"/>
+              </w:rPr>
+              <w:t xml:space="preserve"> do hotel </w:t>
             </w:r>
             <w:r>
               <w:rPr>
@@ -3760,7 +3609,7 @@
                 <w:color w:val="538135"/>
                 <w:lang w:val="pt-PT"/>
               </w:rPr>
-              <w:t>Aeroporto Francisco Sá Carneiro</w:t>
+              <w:t>França</w:t>
             </w:r>
             <w:r>
               <w:rPr>
@@ -3787,7 +3636,7 @@
           <w:tcPr>
             <w:cnfStyle w:val="001000000000" w:firstRow="0" w:lastRow="0" w:firstColumn="1" w:lastColumn="0" w:oddVBand="0" w:evenVBand="0" w:oddHBand="0" w:evenHBand="0" w:firstRowFirstColumn="0" w:firstRowLastColumn="0" w:lastRowFirstColumn="0" w:lastRowLastColumn="0"/>
             <w:tcW w:w="1941" w:type="dxa"/>
-            <w:vMerge/>
+            <w:vMerge w:val="restart"/>
           </w:tcPr>
           <w:p>
             <w:pPr>
@@ -3798,6 +3647,15 @@
                 <w:lang w:val="pt-PT"/>
               </w:rPr>
             </w:pPr>
+            <w:r>
+              <w:rPr>
+                <w:b w:val="0"/>
+                <w:bCs w:val="0"/>
+                <w:color w:val="538135"/>
+                <w:lang w:val="pt-PT"/>
+              </w:rPr>
+              <w:t>Rota</w:t>
+            </w:r>
           </w:p>
         </w:tc>
         <w:tc>
@@ -3813,15 +3671,13 @@
                 <w:lang w:val="pt-PT"/>
               </w:rPr>
             </w:pPr>
-            <w:proofErr w:type="spellStart"/>
-            <w:r>
-              <w:rPr>
-                <w:color w:val="538135"/>
-                <w:lang w:val="pt-PT"/>
-              </w:rPr>
-              <w:t>AeroportoDest</w:t>
-            </w:r>
-            <w:proofErr w:type="spellEnd"/>
+            <w:r>
+              <w:rPr>
+                <w:color w:val="538135"/>
+                <w:lang w:val="pt-PT"/>
+              </w:rPr>
+              <w:t>Id</w:t>
+            </w:r>
           </w:p>
         </w:tc>
         <w:tc>
@@ -3841,44 +3697,14 @@
                 <w:color w:val="538135"/>
                 <w:lang w:val="pt-PT"/>
               </w:rPr>
-              <w:t xml:space="preserve">É uma </w:t>
-            </w:r>
-            <w:proofErr w:type="spellStart"/>
-            <w:r>
-              <w:rPr>
-                <w:color w:val="538135"/>
-                <w:lang w:val="pt-PT"/>
-              </w:rPr>
-              <w:t>string</w:t>
-            </w:r>
-            <w:proofErr w:type="spellEnd"/>
-            <w:r>
-              <w:rPr>
-                <w:color w:val="538135"/>
-                <w:lang w:val="pt-PT"/>
-              </w:rPr>
-              <w:t xml:space="preserve"> com 45 caracteres variáveis</w:t>
-            </w:r>
-            <w:r>
-              <w:rPr>
-                <w:color w:val="538135"/>
-                <w:lang w:val="pt-PT"/>
-              </w:rPr>
-              <w:t xml:space="preserve"> que indica </w:t>
-            </w:r>
-            <w:r>
-              <w:rPr>
-                <w:color w:val="538135"/>
-                <w:lang w:val="pt-PT"/>
-              </w:rPr>
-              <w:t>o nome do aeroporto no destino</w:t>
-            </w:r>
-            <w:r>
-              <w:rPr>
-                <w:color w:val="538135"/>
-                <w:lang w:val="pt-PT"/>
-              </w:rPr>
-              <w:t xml:space="preserve"> </w:t>
+              <w:t>É um inteiro positivo, pois apenas identifica um</w:t>
+            </w:r>
+            <w:r>
+              <w:rPr>
+                <w:color w:val="538135"/>
+                <w:lang w:val="pt-PT"/>
+              </w:rPr>
+              <w:t xml:space="preserve">a rota </w:t>
             </w:r>
             <w:r>
               <w:rPr>
@@ -3892,60 +3718,14 @@
                 <w:color w:val="538135"/>
                 <w:lang w:val="pt-PT"/>
               </w:rPr>
-              <w:t xml:space="preserve">Dubai </w:t>
-            </w:r>
-            <w:proofErr w:type="spellStart"/>
-            <w:r>
-              <w:rPr>
-                <w:color w:val="538135"/>
-                <w:lang w:val="pt-PT"/>
-              </w:rPr>
-              <w:t>Inte</w:t>
-            </w:r>
-            <w:r>
-              <w:rPr>
-                <w:color w:val="538135"/>
-                <w:lang w:val="pt-PT"/>
-              </w:rPr>
-              <w:t>r</w:t>
-            </w:r>
-            <w:r>
-              <w:rPr>
-                <w:color w:val="538135"/>
-                <w:lang w:val="pt-PT"/>
-              </w:rPr>
-              <w:t>national</w:t>
-            </w:r>
-            <w:proofErr w:type="spellEnd"/>
-            <w:r>
-              <w:rPr>
-                <w:color w:val="538135"/>
-                <w:lang w:val="pt-PT"/>
-              </w:rPr>
-              <w:t xml:space="preserve"> </w:t>
-            </w:r>
-            <w:proofErr w:type="spellStart"/>
-            <w:r>
-              <w:rPr>
-                <w:color w:val="538135"/>
-                <w:lang w:val="pt-PT"/>
-              </w:rPr>
-              <w:t>Airport</w:t>
-            </w:r>
-            <w:proofErr w:type="spellEnd"/>
-            <w:r>
-              <w:rPr>
-                <w:color w:val="538135"/>
-                <w:lang w:val="pt-PT"/>
-              </w:rPr>
-              <w:t>)</w:t>
-            </w:r>
-            <w:r>
-              <w:rPr>
-                <w:color w:val="538135"/>
-                <w:lang w:val="pt-PT"/>
-              </w:rPr>
-              <w:t>.</w:t>
+              <w:t>24228</w:t>
+            </w:r>
+            <w:r>
+              <w:rPr>
+                <w:color w:val="538135"/>
+                <w:lang w:val="pt-PT"/>
+              </w:rPr>
+              <w:t>).</w:t>
             </w:r>
           </w:p>
         </w:tc>
@@ -3989,7 +3769,28 @@
                 <w:color w:val="538135"/>
                 <w:lang w:val="pt-PT"/>
               </w:rPr>
-              <w:t xml:space="preserve">Partida - </w:t>
+              <w:t>Companhia</w:t>
+            </w:r>
+          </w:p>
+        </w:tc>
+        <w:tc>
+          <w:tcPr>
+            <w:tcW w:w="4459" w:type="dxa"/>
+          </w:tcPr>
+          <w:p>
+            <w:pPr>
+              <w:cnfStyle w:val="000000000000" w:firstRow="0" w:lastRow="0" w:firstColumn="0" w:lastColumn="0" w:oddVBand="0" w:evenVBand="0" w:oddHBand="0" w:evenHBand="0" w:firstRowFirstColumn="0" w:firstRowLastColumn="0" w:lastRowFirstColumn="0" w:lastRowLastColumn="0"/>
+              <w:rPr>
+                <w:color w:val="538135"/>
+                <w:lang w:val="pt-PT"/>
+              </w:rPr>
+            </w:pPr>
+            <w:r>
+              <w:rPr>
+                <w:color w:val="538135"/>
+                <w:lang w:val="pt-PT"/>
+              </w:rPr>
+              <w:t xml:space="preserve">É uma </w:t>
             </w:r>
             <w:proofErr w:type="spellStart"/>
             <w:r>
@@ -3997,29 +3798,29 @@
                 <w:color w:val="538135"/>
                 <w:lang w:val="pt-PT"/>
               </w:rPr>
-              <w:t>PaisPart</w:t>
+              <w:t>string</w:t>
             </w:r>
             <w:proofErr w:type="spellEnd"/>
-          </w:p>
-        </w:tc>
-        <w:tc>
-          <w:tcPr>
-            <w:tcW w:w="4459" w:type="dxa"/>
-          </w:tcPr>
-          <w:p>
-            <w:pPr>
-              <w:cnfStyle w:val="000000000000" w:firstRow="0" w:lastRow="0" w:firstColumn="0" w:lastColumn="0" w:oddVBand="0" w:evenVBand="0" w:oddHBand="0" w:evenHBand="0" w:firstRowFirstColumn="0" w:firstRowLastColumn="0" w:lastRowFirstColumn="0" w:lastRowLastColumn="0"/>
-              <w:rPr>
-                <w:color w:val="538135"/>
-                <w:lang w:val="pt-PT"/>
-              </w:rPr>
-            </w:pPr>
-            <w:r>
-              <w:rPr>
-                <w:color w:val="538135"/>
-                <w:lang w:val="pt-PT"/>
-              </w:rPr>
-              <w:t xml:space="preserve">É uma </w:t>
+            <w:r>
+              <w:rPr>
+                <w:color w:val="538135"/>
+                <w:lang w:val="pt-PT"/>
+              </w:rPr>
+              <w:t xml:space="preserve"> com 45 caracteres variáveis</w:t>
+            </w:r>
+            <w:r>
+              <w:rPr>
+                <w:color w:val="538135"/>
+                <w:lang w:val="pt-PT"/>
+              </w:rPr>
+              <w:t xml:space="preserve"> que indica a companhia do voo </w:t>
+            </w:r>
+            <w:r>
+              <w:rPr>
+                <w:color w:val="538135"/>
+                <w:lang w:val="pt-PT"/>
+              </w:rPr>
+              <w:t xml:space="preserve">(Exemplo: </w:t>
             </w:r>
             <w:proofErr w:type="spellStart"/>
             <w:r>
@@ -4027,51 +3828,9 @@
                 <w:color w:val="538135"/>
                 <w:lang w:val="pt-PT"/>
               </w:rPr>
-              <w:t>string</w:t>
+              <w:t>Ryanair</w:t>
             </w:r>
             <w:proofErr w:type="spellEnd"/>
-            <w:r>
-              <w:rPr>
-                <w:color w:val="538135"/>
-                <w:lang w:val="pt-PT"/>
-              </w:rPr>
-              <w:t xml:space="preserve"> com 45 caracteres variáveis</w:t>
-            </w:r>
-            <w:r>
-              <w:rPr>
-                <w:color w:val="538135"/>
-                <w:lang w:val="pt-PT"/>
-              </w:rPr>
-              <w:t xml:space="preserve"> que indica </w:t>
-            </w:r>
-            <w:r>
-              <w:rPr>
-                <w:color w:val="538135"/>
-                <w:lang w:val="pt-PT"/>
-              </w:rPr>
-              <w:t>o nome do país de partida</w:t>
-            </w:r>
-            <w:r>
-              <w:rPr>
-                <w:color w:val="538135"/>
-                <w:lang w:val="pt-PT"/>
-              </w:rPr>
-              <w:t xml:space="preserve"> </w:t>
-            </w:r>
-            <w:r>
-              <w:rPr>
-                <w:color w:val="538135"/>
-                <w:lang w:val="pt-PT"/>
-              </w:rPr>
-              <w:t xml:space="preserve">(Exemplo: </w:t>
-            </w:r>
-            <w:r>
-              <w:rPr>
-                <w:color w:val="538135"/>
-                <w:lang w:val="pt-PT"/>
-              </w:rPr>
-              <w:t>Portugal</w:t>
-            </w:r>
             <w:r>
               <w:rPr>
                 <w:color w:val="538135"/>
@@ -4128,17 +3887,8 @@
                 <w:color w:val="538135"/>
                 <w:lang w:val="pt-PT"/>
               </w:rPr>
-              <w:t xml:space="preserve">Partida - </w:t>
-            </w:r>
-            <w:proofErr w:type="spellStart"/>
-            <w:r>
-              <w:rPr>
-                <w:color w:val="538135"/>
-                <w:lang w:val="pt-PT"/>
-              </w:rPr>
-              <w:t>ContinentePart</w:t>
-            </w:r>
-            <w:proofErr w:type="spellEnd"/>
+              <w:t>Duração</w:t>
+            </w:r>
           </w:p>
         </w:tc>
         <w:tc>
@@ -4158,44 +3908,14 @@
                 <w:color w:val="538135"/>
                 <w:lang w:val="pt-PT"/>
               </w:rPr>
-              <w:t xml:space="preserve">É uma </w:t>
-            </w:r>
-            <w:proofErr w:type="spellStart"/>
-            <w:r>
-              <w:rPr>
-                <w:color w:val="538135"/>
-                <w:lang w:val="pt-PT"/>
-              </w:rPr>
-              <w:t>string</w:t>
-            </w:r>
-            <w:proofErr w:type="spellEnd"/>
-            <w:r>
-              <w:rPr>
-                <w:color w:val="538135"/>
-                <w:lang w:val="pt-PT"/>
-              </w:rPr>
-              <w:t xml:space="preserve"> com 45 caracteres variáveis</w:t>
-            </w:r>
-            <w:r>
-              <w:rPr>
-                <w:color w:val="538135"/>
-                <w:lang w:val="pt-PT"/>
-              </w:rPr>
-              <w:t xml:space="preserve"> que indica </w:t>
-            </w:r>
-            <w:r>
-              <w:rPr>
-                <w:color w:val="538135"/>
-                <w:lang w:val="pt-PT"/>
-              </w:rPr>
-              <w:t>o nome do continente de partida</w:t>
-            </w:r>
-            <w:r>
-              <w:rPr>
-                <w:color w:val="538135"/>
-                <w:lang w:val="pt-PT"/>
-              </w:rPr>
-              <w:t xml:space="preserve"> </w:t>
+              <w:t xml:space="preserve">É um inteiro positivo, pois apenas </w:t>
+            </w:r>
+            <w:r>
+              <w:rPr>
+                <w:color w:val="538135"/>
+                <w:lang w:val="pt-PT"/>
+              </w:rPr>
+              <w:t xml:space="preserve">indica o número de horas de um voo </w:t>
             </w:r>
             <w:r>
               <w:rPr>
@@ -4209,21 +3929,14 @@
                 <w:color w:val="538135"/>
                 <w:lang w:val="pt-PT"/>
               </w:rPr>
-              <w:t>Europa</w:t>
-            </w:r>
-            <w:r>
-              <w:rPr>
-                <w:color w:val="538135"/>
-                <w:lang w:val="pt-PT"/>
-              </w:rPr>
-              <w:t>)</w:t>
-            </w:r>
-            <w:r>
-              <w:rPr>
-                <w:color w:val="538135"/>
-                <w:lang w:val="pt-PT"/>
-              </w:rPr>
-              <w:t>.</w:t>
+              <w:t>2</w:t>
+            </w:r>
+            <w:r>
+              <w:rPr>
+                <w:color w:val="538135"/>
+                <w:lang w:val="pt-PT"/>
+              </w:rPr>
+              <w:t>).</w:t>
             </w:r>
           </w:p>
         </w:tc>
@@ -4262,20 +3975,13 @@
                 <w:lang w:val="pt-PT"/>
               </w:rPr>
             </w:pPr>
-            <w:r>
-              <w:rPr>
-                <w:color w:val="538135"/>
-                <w:lang w:val="pt-PT"/>
-              </w:rPr>
-              <w:t xml:space="preserve">Destino - </w:t>
-            </w:r>
             <w:proofErr w:type="spellStart"/>
             <w:r>
               <w:rPr>
                 <w:color w:val="538135"/>
                 <w:lang w:val="pt-PT"/>
               </w:rPr>
-              <w:t>PaisDest</w:t>
+              <w:t>AeroportoPart</w:t>
             </w:r>
             <w:proofErr w:type="spellEnd"/>
           </w:p>
@@ -4320,21 +4026,7 @@
                 <w:color w:val="538135"/>
                 <w:lang w:val="pt-PT"/>
               </w:rPr>
-              <w:t xml:space="preserve"> que indica </w:t>
-            </w:r>
-            <w:r>
-              <w:rPr>
-                <w:color w:val="538135"/>
-                <w:lang w:val="pt-PT"/>
-              </w:rPr>
-              <w:t>o nome do país destino</w:t>
-            </w:r>
-            <w:r>
-              <w:rPr>
-                <w:color w:val="538135"/>
-                <w:lang w:val="pt-PT"/>
-              </w:rPr>
-              <w:t xml:space="preserve"> </w:t>
+              <w:t xml:space="preserve"> que indica o nome do aeroporto de partida </w:t>
             </w:r>
             <w:r>
               <w:rPr>
@@ -4348,14 +4040,7 @@
                 <w:color w:val="538135"/>
                 <w:lang w:val="pt-PT"/>
               </w:rPr>
-              <w:t>Japão</w:t>
-            </w:r>
-            <w:r>
-              <w:rPr>
-                <w:color w:val="538135"/>
-                <w:lang w:val="pt-PT"/>
-              </w:rPr>
-              <w:t>)</w:t>
+              <w:t>Aeroporto Francisco Sá Carneiro)</w:t>
             </w:r>
             <w:r>
               <w:rPr>
@@ -4401,20 +4086,13 @@
                 <w:lang w:val="pt-PT"/>
               </w:rPr>
             </w:pPr>
-            <w:r>
-              <w:rPr>
-                <w:color w:val="538135"/>
-                <w:lang w:val="pt-PT"/>
-              </w:rPr>
-              <w:t xml:space="preserve">Destino - </w:t>
-            </w:r>
             <w:proofErr w:type="spellStart"/>
             <w:r>
               <w:rPr>
                 <w:color w:val="538135"/>
                 <w:lang w:val="pt-PT"/>
               </w:rPr>
-              <w:t>ContinenteDest</w:t>
+              <w:t>AeroportoDest</w:t>
             </w:r>
             <w:proofErr w:type="spellEnd"/>
           </w:p>
@@ -4459,15 +4137,31 @@
                 <w:color w:val="538135"/>
                 <w:lang w:val="pt-PT"/>
               </w:rPr>
-              <w:t xml:space="preserve"> que indica </w:t>
-            </w:r>
-            <w:r>
-              <w:rPr>
-                <w:color w:val="538135"/>
-                <w:lang w:val="pt-PT"/>
-              </w:rPr>
-              <w:t>o nome do continente destino</w:t>
-            </w:r>
+              <w:t xml:space="preserve"> que indica o nome do aeroporto no destino </w:t>
+            </w:r>
+            <w:r>
+              <w:rPr>
+                <w:color w:val="538135"/>
+                <w:lang w:val="pt-PT"/>
+              </w:rPr>
+              <w:t xml:space="preserve">(Exemplo: </w:t>
+            </w:r>
+            <w:r>
+              <w:rPr>
+                <w:color w:val="538135"/>
+                <w:lang w:val="pt-PT"/>
+              </w:rPr>
+              <w:t xml:space="preserve">Dubai </w:t>
+            </w:r>
+            <w:proofErr w:type="spellStart"/>
+            <w:r>
+              <w:rPr>
+                <w:color w:val="538135"/>
+                <w:lang w:val="pt-PT"/>
+              </w:rPr>
+              <w:t>International</w:t>
+            </w:r>
+            <w:proofErr w:type="spellEnd"/>
             <w:r>
               <w:rPr>
                 <w:color w:val="538135"/>
@@ -4475,20 +4169,15 @@
               </w:rPr>
               <w:t xml:space="preserve"> </w:t>
             </w:r>
-            <w:r>
-              <w:rPr>
-                <w:color w:val="538135"/>
-                <w:lang w:val="pt-PT"/>
-              </w:rPr>
-              <w:t xml:space="preserve">(Exemplo: </w:t>
-            </w:r>
-            <w:r>
-              <w:rPr>
-                <w:color w:val="538135"/>
-                <w:lang w:val="pt-PT"/>
-              </w:rPr>
-              <w:t>Ásia</w:t>
-            </w:r>
+            <w:proofErr w:type="spellStart"/>
+            <w:r>
+              <w:rPr>
+                <w:color w:val="538135"/>
+                <w:lang w:val="pt-PT"/>
+              </w:rPr>
+              <w:t>Airport</w:t>
+            </w:r>
+            <w:proofErr w:type="spellEnd"/>
             <w:r>
               <w:rPr>
                 <w:color w:val="538135"/>

</xml_diff>

<commit_message>
updated models & Population done (1st version)
</commit_message>
<xml_diff>
--- a/MySQL/Dicionario.docx
+++ b/MySQL/Dicionario.docx
@@ -368,7 +368,21 @@
                 <w:color w:val="538135"/>
                 <w:lang w:val="pt-PT"/>
               </w:rPr>
-              <w:t xml:space="preserve"> inteiro positivo, dado que </w:t>
+              <w:t xml:space="preserve"> inteiro</w:t>
+            </w:r>
+            <w:r>
+              <w:rPr>
+                <w:color w:val="538135"/>
+                <w:lang w:val="pt-PT"/>
+              </w:rPr>
+              <w:t xml:space="preserve"> grande</w:t>
+            </w:r>
+            <w:r>
+              <w:rPr>
+                <w:color w:val="538135"/>
+                <w:lang w:val="pt-PT"/>
+              </w:rPr>
+              <w:t xml:space="preserve"> positivo, dado que </w:t>
             </w:r>
             <w:r>
               <w:rPr>
@@ -505,7 +519,21 @@
                 <w:color w:val="538135"/>
                 <w:lang w:val="pt-PT"/>
               </w:rPr>
-              <w:t xml:space="preserve"> com 45 caracteres variáveis, já que explicita </w:t>
+              <w:t xml:space="preserve"> com </w:t>
+            </w:r>
+            <w:r>
+              <w:rPr>
+                <w:color w:val="538135"/>
+                <w:lang w:val="pt-PT"/>
+              </w:rPr>
+              <w:t>60</w:t>
+            </w:r>
+            <w:r>
+              <w:rPr>
+                <w:color w:val="538135"/>
+                <w:lang w:val="pt-PT"/>
+              </w:rPr>
+              <w:t xml:space="preserve"> caracteres variáveis, já que explicita </w:t>
             </w:r>
             <w:r>
               <w:rPr>
@@ -714,7 +742,21 @@
                 <w:color w:val="538135"/>
                 <w:lang w:val="pt-PT"/>
               </w:rPr>
-              <w:t xml:space="preserve">om 45 caracteres variáveis, já que </w:t>
+              <w:t xml:space="preserve">om 4 caracteres </w:t>
+            </w:r>
+            <w:r>
+              <w:rPr>
+                <w:color w:val="538135"/>
+                <w:lang w:val="pt-PT"/>
+              </w:rPr>
+              <w:t>no máximo</w:t>
+            </w:r>
+            <w:r>
+              <w:rPr>
+                <w:color w:val="538135"/>
+                <w:lang w:val="pt-PT"/>
+              </w:rPr>
+              <w:t xml:space="preserve">, já que </w:t>
             </w:r>
             <w:r>
               <w:rPr>
@@ -735,7 +777,30 @@
                 <w:color w:val="538135"/>
                 <w:lang w:val="pt-PT"/>
               </w:rPr>
-              <w:t xml:space="preserve"> nadar, ouvir música</w:t>
+              <w:t xml:space="preserve"> </w:t>
+            </w:r>
+            <w:proofErr w:type="spellStart"/>
+            <w:r>
+              <w:rPr>
+                <w:color w:val="538135"/>
+                <w:lang w:val="pt-PT"/>
+              </w:rPr>
+              <w:t>acam</w:t>
+            </w:r>
+            <w:proofErr w:type="spellEnd"/>
+            <w:r>
+              <w:rPr>
+                <w:color w:val="538135"/>
+                <w:lang w:val="pt-PT"/>
+              </w:rPr>
+              <w:t xml:space="preserve"> – </w:t>
+            </w:r>
+            <w:r>
+              <w:rPr>
+                <w:color w:val="538135"/>
+                <w:lang w:val="pt-PT"/>
+              </w:rPr>
+              <w:t>acampar</w:t>
             </w:r>
             <w:r>
               <w:rPr>
@@ -743,6 +808,29 @@
                 <w:lang w:val="pt-PT"/>
               </w:rPr>
               <w:t>).</w:t>
+            </w:r>
+            <w:r>
+              <w:rPr>
+                <w:color w:val="538135"/>
+                <w:lang w:val="pt-PT"/>
+              </w:rPr>
+              <w:t xml:space="preserve"> </w:t>
+            </w:r>
+            <w:r>
+              <w:rPr>
+                <w:color w:val="538135"/>
+                <w:highlight w:val="yellow"/>
+                <w:lang w:val="pt-PT"/>
+              </w:rPr>
+              <w:t>VER NOTA</w:t>
+            </w:r>
+            <w:r>
+              <w:rPr>
+                <w:color w:val="538135"/>
+                <w:highlight w:val="yellow"/>
+                <w:lang w:val="pt-PT"/>
+              </w:rPr>
+              <w:t>1</w:t>
             </w:r>
           </w:p>
         </w:tc>
@@ -932,7 +1020,21 @@
                 <w:color w:val="538135"/>
                 <w:lang w:val="pt-PT"/>
               </w:rPr>
-              <w:t xml:space="preserve"> com 45 caracteres variáveis</w:t>
+              <w:t xml:space="preserve"> com </w:t>
+            </w:r>
+            <w:r>
+              <w:rPr>
+                <w:color w:val="538135"/>
+                <w:lang w:val="pt-PT"/>
+              </w:rPr>
+              <w:t>60</w:t>
+            </w:r>
+            <w:r>
+              <w:rPr>
+                <w:color w:val="538135"/>
+                <w:lang w:val="pt-PT"/>
+              </w:rPr>
+              <w:t xml:space="preserve"> caracteres variáveis</w:t>
             </w:r>
             <w:r>
               <w:rPr>
@@ -1521,7 +1623,7 @@
                 <w:color w:val="538135"/>
                 <w:lang w:val="pt-PT"/>
               </w:rPr>
-              <w:t>decimal</w:t>
+              <w:t>inteiro</w:t>
             </w:r>
             <w:r>
               <w:rPr>
@@ -1758,6 +1860,206 @@
           <w:p>
             <w:pPr>
               <w:rPr>
+                <w:color w:val="538135"/>
+                <w:lang w:val="pt-PT"/>
+              </w:rPr>
+            </w:pPr>
+          </w:p>
+        </w:tc>
+        <w:tc>
+          <w:tcPr>
+            <w:tcW w:w="2094" w:type="dxa"/>
+          </w:tcPr>
+          <w:p>
+            <w:pPr>
+              <w:jc w:val="left"/>
+              <w:cnfStyle w:val="000000000000" w:firstRow="0" w:lastRow="0" w:firstColumn="0" w:lastColumn="0" w:oddVBand="0" w:evenVBand="0" w:oddHBand="0" w:evenHBand="0" w:firstRowFirstColumn="0" w:firstRowLastColumn="0" w:lastRowFirstColumn="0" w:lastRowLastColumn="0"/>
+              <w:rPr>
+                <w:color w:val="538135"/>
+                <w:lang w:val="pt-PT"/>
+              </w:rPr>
+            </w:pPr>
+            <w:proofErr w:type="spellStart"/>
+            <w:r>
+              <w:rPr>
+                <w:color w:val="538135"/>
+                <w:lang w:val="pt-PT"/>
+              </w:rPr>
+              <w:t>PreçoVoo</w:t>
+            </w:r>
+            <w:proofErr w:type="spellEnd"/>
+          </w:p>
+        </w:tc>
+        <w:tc>
+          <w:tcPr>
+            <w:tcW w:w="4459" w:type="dxa"/>
+          </w:tcPr>
+          <w:p>
+            <w:pPr>
+              <w:cnfStyle w:val="000000000000" w:firstRow="0" w:lastRow="0" w:firstColumn="0" w:lastColumn="0" w:oddVBand="0" w:evenVBand="0" w:oddHBand="0" w:evenHBand="0" w:firstRowFirstColumn="0" w:firstRowLastColumn="0" w:lastRowFirstColumn="0" w:lastRowLastColumn="0"/>
+              <w:rPr>
+                <w:color w:val="538135"/>
+                <w:lang w:val="pt-PT"/>
+              </w:rPr>
+            </w:pPr>
+            <w:r>
+              <w:rPr>
+                <w:color w:val="538135"/>
+                <w:lang w:val="pt-PT"/>
+              </w:rPr>
+              <w:t xml:space="preserve">É um </w:t>
+            </w:r>
+            <w:r>
+              <w:rPr>
+                <w:color w:val="538135"/>
+                <w:lang w:val="pt-PT"/>
+              </w:rPr>
+              <w:t>inteiro</w:t>
+            </w:r>
+            <w:r>
+              <w:rPr>
+                <w:color w:val="538135"/>
+                <w:lang w:val="pt-PT"/>
+              </w:rPr>
+              <w:t xml:space="preserve"> positivo</w:t>
+            </w:r>
+            <w:r>
+              <w:rPr>
+                <w:color w:val="538135"/>
+                <w:lang w:val="pt-PT"/>
+              </w:rPr>
+              <w:t xml:space="preserve"> que</w:t>
+            </w:r>
+            <w:r>
+              <w:rPr>
+                <w:color w:val="538135"/>
+                <w:lang w:val="pt-PT"/>
+              </w:rPr>
+              <w:t xml:space="preserve"> indica o </w:t>
+            </w:r>
+            <w:r>
+              <w:rPr>
+                <w:color w:val="538135"/>
+                <w:lang w:val="pt-PT"/>
+              </w:rPr>
+              <w:t>valor total do voo de uma viagem singular (Exemplo: 93.57).</w:t>
+            </w:r>
+          </w:p>
+        </w:tc>
+      </w:tr>
+      <w:tr>
+        <w:trPr>
+          <w:trHeight w:val="444"/>
+        </w:trPr>
+        <w:tc>
+          <w:tcPr>
+            <w:cnfStyle w:val="001000000000" w:firstRow="0" w:lastRow="0" w:firstColumn="1" w:lastColumn="0" w:oddVBand="0" w:evenVBand="0" w:oddHBand="0" w:evenHBand="0" w:firstRowFirstColumn="0" w:firstRowLastColumn="0" w:lastRowFirstColumn="0" w:lastRowLastColumn="0"/>
+            <w:tcW w:w="1941" w:type="dxa"/>
+            <w:vMerge/>
+          </w:tcPr>
+          <w:p>
+            <w:pPr>
+              <w:rPr>
+                <w:color w:val="538135"/>
+                <w:lang w:val="pt-PT"/>
+              </w:rPr>
+            </w:pPr>
+          </w:p>
+        </w:tc>
+        <w:tc>
+          <w:tcPr>
+            <w:tcW w:w="2094" w:type="dxa"/>
+          </w:tcPr>
+          <w:p>
+            <w:pPr>
+              <w:jc w:val="left"/>
+              <w:cnfStyle w:val="000000000000" w:firstRow="0" w:lastRow="0" w:firstColumn="0" w:lastColumn="0" w:oddVBand="0" w:evenVBand="0" w:oddHBand="0" w:evenHBand="0" w:firstRowFirstColumn="0" w:firstRowLastColumn="0" w:lastRowFirstColumn="0" w:lastRowLastColumn="0"/>
+              <w:rPr>
+                <w:color w:val="538135"/>
+                <w:lang w:val="pt-PT"/>
+              </w:rPr>
+            </w:pPr>
+            <w:proofErr w:type="spellStart"/>
+            <w:r>
+              <w:rPr>
+                <w:color w:val="538135"/>
+                <w:lang w:val="pt-PT"/>
+              </w:rPr>
+              <w:t>PreçoHotel</w:t>
+            </w:r>
+            <w:proofErr w:type="spellEnd"/>
+          </w:p>
+        </w:tc>
+        <w:tc>
+          <w:tcPr>
+            <w:tcW w:w="4459" w:type="dxa"/>
+          </w:tcPr>
+          <w:p>
+            <w:pPr>
+              <w:cnfStyle w:val="000000000000" w:firstRow="0" w:lastRow="0" w:firstColumn="0" w:lastColumn="0" w:oddVBand="0" w:evenVBand="0" w:oddHBand="0" w:evenHBand="0" w:firstRowFirstColumn="0" w:firstRowLastColumn="0" w:lastRowFirstColumn="0" w:lastRowLastColumn="0"/>
+              <w:rPr>
+                <w:color w:val="538135"/>
+                <w:lang w:val="pt-PT"/>
+              </w:rPr>
+            </w:pPr>
+            <w:r>
+              <w:rPr>
+                <w:color w:val="538135"/>
+                <w:lang w:val="pt-PT"/>
+              </w:rPr>
+              <w:t xml:space="preserve">É um </w:t>
+            </w:r>
+            <w:r>
+              <w:rPr>
+                <w:color w:val="538135"/>
+                <w:lang w:val="pt-PT"/>
+              </w:rPr>
+              <w:t xml:space="preserve">inteiro </w:t>
+            </w:r>
+            <w:r>
+              <w:rPr>
+                <w:color w:val="538135"/>
+                <w:lang w:val="pt-PT"/>
+              </w:rPr>
+              <w:t>positivo</w:t>
+            </w:r>
+            <w:r>
+              <w:rPr>
+                <w:color w:val="538135"/>
+                <w:lang w:val="pt-PT"/>
+              </w:rPr>
+              <w:t xml:space="preserve"> que</w:t>
+            </w:r>
+            <w:r>
+              <w:rPr>
+                <w:color w:val="538135"/>
+                <w:lang w:val="pt-PT"/>
+              </w:rPr>
+              <w:t xml:space="preserve"> indica o </w:t>
+            </w:r>
+            <w:r>
+              <w:rPr>
+                <w:color w:val="538135"/>
+                <w:lang w:val="pt-PT"/>
+              </w:rPr>
+              <w:t>valor total do hotel relativo a uma viagem singular (Exemplo: 135.57).</w:t>
+            </w:r>
+          </w:p>
+        </w:tc>
+      </w:tr>
+      <w:tr>
+        <w:trPr>
+          <w:trHeight w:val="444"/>
+        </w:trPr>
+        <w:tc>
+          <w:tcPr>
+            <w:cnfStyle w:val="001000000000" w:firstRow="0" w:lastRow="0" w:firstColumn="1" w:lastColumn="0" w:oddVBand="0" w:evenVBand="0" w:oddHBand="0" w:evenHBand="0" w:firstRowFirstColumn="0" w:firstRowLastColumn="0" w:lastRowFirstColumn="0" w:lastRowLastColumn="0"/>
+            <w:tcW w:w="1941" w:type="dxa"/>
+            <w:vMerge/>
+          </w:tcPr>
+          <w:p>
+            <w:pPr>
+              <w:rPr>
                 <w:b w:val="0"/>
                 <w:bCs w:val="0"/>
                 <w:color w:val="538135"/>
@@ -1779,6 +2081,7 @@
                 <w:lang w:val="pt-PT"/>
               </w:rPr>
             </w:pPr>
+            <w:proofErr w:type="spellStart"/>
             <w:r>
               <w:rPr>
                 <w:color w:val="538135"/>
@@ -1786,6 +2089,14 @@
               </w:rPr>
               <w:t>Preço</w:t>
             </w:r>
+            <w:r>
+              <w:rPr>
+                <w:color w:val="538135"/>
+                <w:lang w:val="pt-PT"/>
+              </w:rPr>
+              <w:t>Total</w:t>
+            </w:r>
+            <w:proofErr w:type="spellEnd"/>
           </w:p>
         </w:tc>
         <w:tc>
@@ -1812,7 +2123,7 @@
                 <w:color w:val="538135"/>
                 <w:lang w:val="pt-PT"/>
               </w:rPr>
-              <w:t>decimal</w:t>
+              <w:t>inteiro</w:t>
             </w:r>
             <w:r>
               <w:rPr>
@@ -1840,7 +2151,21 @@
                 <w:color w:val="538135"/>
                 <w:lang w:val="pt-PT"/>
               </w:rPr>
-              <w:t>valor da viagem singular (Exemplo: 235.57).</w:t>
+              <w:t>valor</w:t>
+            </w:r>
+            <w:r>
+              <w:rPr>
+                <w:color w:val="538135"/>
+                <w:lang w:val="pt-PT"/>
+              </w:rPr>
+              <w:t xml:space="preserve"> total</w:t>
+            </w:r>
+            <w:r>
+              <w:rPr>
+                <w:color w:val="538135"/>
+                <w:lang w:val="pt-PT"/>
+              </w:rPr>
+              <w:t xml:space="preserve"> da viagem singular (Exemplo: 235.57).</w:t>
             </w:r>
           </w:p>
         </w:tc>
@@ -2002,14 +2327,37 @@
                 <w:color w:val="538135"/>
                 <w:lang w:val="pt-PT"/>
               </w:rPr>
-              <w:t xml:space="preserve"> com 45 caracteres variáveis</w:t>
-            </w:r>
-            <w:r>
-              <w:rPr>
-                <w:color w:val="538135"/>
-                <w:lang w:val="pt-PT"/>
-              </w:rPr>
-              <w:t>, que indicam as categorias de uma viagem (Exemplo: Praia, Neve).</w:t>
+              <w:t xml:space="preserve"> com 4 caracteres variáveis</w:t>
+            </w:r>
+            <w:r>
+              <w:rPr>
+                <w:color w:val="538135"/>
+                <w:lang w:val="pt-PT"/>
+              </w:rPr>
+              <w:t>, que indicam as categorias de uma viagem (Exemplo: Praia, Neve</w:t>
+            </w:r>
+            <w:r>
+              <w:rPr>
+                <w:color w:val="538135"/>
+                <w:lang w:val="pt-PT"/>
+              </w:rPr>
+              <w:t>).</w:t>
+            </w:r>
+            <w:r>
+              <w:rPr>
+                <w:color w:val="538135"/>
+                <w:highlight w:val="yellow"/>
+                <w:lang w:val="pt-PT"/>
+              </w:rPr>
+              <w:t xml:space="preserve"> VER NOTA</w:t>
+            </w:r>
+            <w:r>
+              <w:rPr>
+                <w:color w:val="538135"/>
+                <w:highlight w:val="yellow"/>
+                <w:lang w:val="pt-PT"/>
+              </w:rPr>
+              <w:t>2</w:t>
             </w:r>
           </w:p>
         </w:tc>
@@ -2137,6 +2485,136 @@
               <w:t>utros).</w:t>
             </w:r>
           </w:p>
+          <w:p>
+            <w:pPr>
+              <w:jc w:val="left"/>
+              <w:cnfStyle w:val="000000000000" w:firstRow="0" w:lastRow="0" w:firstColumn="0" w:lastColumn="0" w:oddVBand="0" w:evenVBand="0" w:oddHBand="0" w:evenHBand="0" w:firstRowFirstColumn="0" w:firstRowLastColumn="0" w:lastRowFirstColumn="0" w:lastRowLastColumn="0"/>
+              <w:rPr>
+                <w:color w:val="538135"/>
+                <w:lang w:val="pt-PT"/>
+              </w:rPr>
+            </w:pPr>
+            <w:r>
+              <w:rPr>
+                <w:b/>
+                <w:color w:val="538135"/>
+                <w:lang w:val="pt-PT"/>
+              </w:rPr>
+              <w:t>NOTA</w:t>
+            </w:r>
+            <w:r>
+              <w:rPr>
+                <w:color w:val="538135"/>
+                <w:lang w:val="pt-PT"/>
+              </w:rPr>
+              <w:t>:</w:t>
+            </w:r>
+            <w:r>
+              <w:rPr>
+                <w:color w:val="538135"/>
+                <w:lang w:val="pt-PT"/>
+              </w:rPr>
+              <w:t xml:space="preserve"> </w:t>
+            </w:r>
+            <w:r>
+              <w:rPr>
+                <w:color w:val="538135"/>
+                <w:lang w:val="pt-PT"/>
+              </w:rPr>
+              <w:t xml:space="preserve">Natal – 15/12 até </w:t>
+            </w:r>
+            <w:r>
+              <w:rPr>
+                <w:color w:val="538135"/>
+                <w:lang w:val="pt-PT"/>
+              </w:rPr>
+              <w:t>28</w:t>
+            </w:r>
+            <w:r>
+              <w:rPr>
+                <w:color w:val="538135"/>
+                <w:lang w:val="pt-PT"/>
+              </w:rPr>
+              <w:t>/</w:t>
+            </w:r>
+            <w:r>
+              <w:rPr>
+                <w:color w:val="538135"/>
+                <w:lang w:val="pt-PT"/>
+              </w:rPr>
+              <w:t>12</w:t>
+            </w:r>
+            <w:r>
+              <w:rPr>
+                <w:color w:val="538135"/>
+                <w:lang w:val="pt-PT"/>
+              </w:rPr>
+              <w:br/>
+              <w:t xml:space="preserve">            </w:t>
+            </w:r>
+            <w:proofErr w:type="spellStart"/>
+            <w:r>
+              <w:rPr>
+                <w:color w:val="538135"/>
+                <w:lang w:val="pt-PT"/>
+              </w:rPr>
+              <w:t>AnoNovo</w:t>
+            </w:r>
+            <w:proofErr w:type="spellEnd"/>
+            <w:r>
+              <w:rPr>
+                <w:color w:val="538135"/>
+                <w:lang w:val="pt-PT"/>
+              </w:rPr>
+              <w:t xml:space="preserve"> – 2</w:t>
+            </w:r>
+            <w:r>
+              <w:rPr>
+                <w:color w:val="538135"/>
+                <w:lang w:val="pt-PT"/>
+              </w:rPr>
+              <w:t>9</w:t>
+            </w:r>
+            <w:r>
+              <w:rPr>
+                <w:color w:val="538135"/>
+                <w:lang w:val="pt-PT"/>
+              </w:rPr>
+              <w:t>/12 até 05/01</w:t>
+            </w:r>
+          </w:p>
+          <w:p>
+            <w:pPr>
+              <w:cnfStyle w:val="000000000000" w:firstRow="0" w:lastRow="0" w:firstColumn="0" w:lastColumn="0" w:oddVBand="0" w:evenVBand="0" w:oddHBand="0" w:evenHBand="0" w:firstRowFirstColumn="0" w:firstRowLastColumn="0" w:lastRowFirstColumn="0" w:lastRowLastColumn="0"/>
+              <w:rPr>
+                <w:color w:val="538135"/>
+                <w:lang w:val="pt-PT"/>
+              </w:rPr>
+            </w:pPr>
+            <w:r>
+              <w:rPr>
+                <w:color w:val="538135"/>
+                <w:lang w:val="pt-PT"/>
+              </w:rPr>
+              <w:t xml:space="preserve">            Páscoa – 01/04 até 25/04</w:t>
+            </w:r>
+          </w:p>
+          <w:p>
+            <w:pPr>
+              <w:cnfStyle w:val="000000000000" w:firstRow="0" w:lastRow="0" w:firstColumn="0" w:lastColumn="0" w:oddVBand="0" w:evenVBand="0" w:oddHBand="0" w:evenHBand="0" w:firstRowFirstColumn="0" w:firstRowLastColumn="0" w:lastRowFirstColumn="0" w:lastRowLastColumn="0"/>
+              <w:rPr>
+                <w:color w:val="538135"/>
+                <w:lang w:val="pt-PT"/>
+              </w:rPr>
+            </w:pPr>
+            <w:r>
+              <w:rPr>
+                <w:color w:val="538135"/>
+                <w:lang w:val="pt-PT"/>
+              </w:rPr>
+              <w:t xml:space="preserve">            Férias – 01/06 até 15/09</w:t>
+            </w:r>
+          </w:p>
         </w:tc>
       </w:tr>
       <w:tr>
@@ -2289,14 +2767,7 @@
                 <w:color w:val="538135"/>
                 <w:lang w:val="pt-PT"/>
               </w:rPr>
-              <w:t xml:space="preserve">o </w:t>
-            </w:r>
-            <w:r>
-              <w:rPr>
-                <w:color w:val="538135"/>
-                <w:lang w:val="pt-PT"/>
-              </w:rPr>
-              <w:t>país de partida da viagem</w:t>
+              <w:t>o país de partida da viagem</w:t>
             </w:r>
             <w:r>
               <w:rPr>
@@ -2407,21 +2878,7 @@
                 <w:color w:val="538135"/>
                 <w:lang w:val="pt-PT"/>
               </w:rPr>
-              <w:t xml:space="preserve">o país </w:t>
-            </w:r>
-            <w:r>
-              <w:rPr>
-                <w:color w:val="538135"/>
-                <w:lang w:val="pt-PT"/>
-              </w:rPr>
-              <w:t>de destino</w:t>
-            </w:r>
-            <w:r>
-              <w:rPr>
-                <w:color w:val="538135"/>
-                <w:lang w:val="pt-PT"/>
-              </w:rPr>
-              <w:t xml:space="preserve"> da viagem</w:t>
+              <w:t>o país de destino da viagem</w:t>
             </w:r>
             <w:r>
               <w:rPr>
@@ -2507,8 +2964,39 @@
                 <w:color w:val="538135"/>
                 <w:lang w:val="pt-PT"/>
               </w:rPr>
-              <w:t>São dois caracteres que indicam a pensão hoteleira escolhida para a viagem.</w:t>
-            </w:r>
+              <w:t>São dois caracteres que indicam a pensão hoteleira escolhida para a viagem</w:t>
+            </w:r>
+            <w:r>
+              <w:rPr>
+                <w:color w:val="538135"/>
+                <w:lang w:val="pt-PT"/>
+              </w:rPr>
+              <w:t xml:space="preserve"> (</w:t>
+            </w:r>
+            <w:r>
+              <w:rPr>
+                <w:b/>
+                <w:color w:val="538135"/>
+                <w:lang w:val="pt-PT"/>
+              </w:rPr>
+              <w:t>SA, PA, MP, PC</w:t>
+            </w:r>
+            <w:proofErr w:type="gramStart"/>
+            <w:r>
+              <w:rPr>
+                <w:color w:val="538135"/>
+                <w:lang w:val="pt-PT"/>
+              </w:rPr>
+              <w:t>).</w:t>
+            </w:r>
+            <w:r>
+              <w:rPr>
+                <w:color w:val="538135"/>
+                <w:lang w:val="pt-PT"/>
+              </w:rPr>
+              <w:t>.</w:t>
+            </w:r>
+            <w:proofErr w:type="gramEnd"/>
           </w:p>
         </w:tc>
       </w:tr>
@@ -2562,8 +3050,6 @@
               </w:rPr>
               <w:t>Código</w:t>
             </w:r>
-            <w:bookmarkStart w:id="0" w:name="_GoBack"/>
-            <w:bookmarkEnd w:id="0"/>
           </w:p>
         </w:tc>
         <w:tc>
@@ -2787,7 +3273,21 @@
                 <w:color w:val="538135"/>
                 <w:lang w:val="pt-PT"/>
               </w:rPr>
-              <w:t xml:space="preserve"> com 45 caracteres variáveis, já que explicita </w:t>
+              <w:t xml:space="preserve"> com </w:t>
+            </w:r>
+            <w:r>
+              <w:rPr>
+                <w:color w:val="538135"/>
+                <w:lang w:val="pt-PT"/>
+              </w:rPr>
+              <w:t>60</w:t>
+            </w:r>
+            <w:r>
+              <w:rPr>
+                <w:color w:val="538135"/>
+                <w:lang w:val="pt-PT"/>
+              </w:rPr>
+              <w:t xml:space="preserve"> caracteres variáveis, já que explicita </w:t>
             </w:r>
             <w:r>
               <w:rPr>
@@ -2822,14 +3322,7 @@
                 <w:color w:val="538135"/>
                 <w:lang w:val="pt-PT"/>
               </w:rPr>
-              <w:t>hmelia</w:t>
-            </w:r>
-            <w:r>
-              <w:rPr>
-                <w:color w:val="538135"/>
-                <w:lang w:val="pt-PT"/>
-              </w:rPr>
-              <w:t>@gmail.com</w:t>
+              <w:t>hmelia@gmail.com</w:t>
             </w:r>
             <w:r>
               <w:rPr>
@@ -2922,7 +3415,21 @@
                 <w:color w:val="538135"/>
                 <w:lang w:val="pt-PT"/>
               </w:rPr>
-              <w:t xml:space="preserve"> positivo, dado que</w:t>
+              <w:t xml:space="preserve"> </w:t>
+            </w:r>
+            <w:r>
+              <w:rPr>
+                <w:color w:val="538135"/>
+                <w:lang w:val="pt-PT"/>
+              </w:rPr>
+              <w:t xml:space="preserve">grande </w:t>
+            </w:r>
+            <w:r>
+              <w:rPr>
+                <w:color w:val="538135"/>
+                <w:lang w:val="pt-PT"/>
+              </w:rPr>
+              <w:t>positivo, dado que</w:t>
             </w:r>
             <w:r>
               <w:rPr>
@@ -3197,7 +3704,21 @@
                 <w:color w:val="538135"/>
                 <w:lang w:val="pt-PT"/>
               </w:rPr>
-              <w:t xml:space="preserve"> com 45 caracteres variáveis</w:t>
+              <w:t xml:space="preserve"> com </w:t>
+            </w:r>
+            <w:r>
+              <w:rPr>
+                <w:color w:val="538135"/>
+                <w:lang w:val="pt-PT"/>
+              </w:rPr>
+              <w:t>60</w:t>
+            </w:r>
+            <w:r>
+              <w:rPr>
+                <w:color w:val="538135"/>
+                <w:lang w:val="pt-PT"/>
+              </w:rPr>
+              <w:t xml:space="preserve"> caracteres variáveis</w:t>
             </w:r>
             <w:r>
               <w:rPr>
@@ -3581,21 +4102,7 @@
                 <w:color w:val="538135"/>
                 <w:lang w:val="pt-PT"/>
               </w:rPr>
-              <w:t xml:space="preserve"> que representa o </w:t>
-            </w:r>
-            <w:r>
-              <w:rPr>
-                <w:color w:val="538135"/>
-                <w:lang w:val="pt-PT"/>
-              </w:rPr>
-              <w:t>país</w:t>
-            </w:r>
-            <w:r>
-              <w:rPr>
-                <w:color w:val="538135"/>
-                <w:lang w:val="pt-PT"/>
-              </w:rPr>
-              <w:t xml:space="preserve"> do hotel </w:t>
+              <w:t xml:space="preserve"> que representa o país do hotel </w:t>
             </w:r>
             <w:r>
               <w:rPr>
@@ -3609,14 +4116,7 @@
                 <w:color w:val="538135"/>
                 <w:lang w:val="pt-PT"/>
               </w:rPr>
-              <w:t>França</w:t>
-            </w:r>
-            <w:r>
-              <w:rPr>
-                <w:color w:val="538135"/>
-                <w:lang w:val="pt-PT"/>
-              </w:rPr>
-              <w:t>)</w:t>
+              <w:t>França)</w:t>
             </w:r>
             <w:r>
               <w:rPr>
@@ -3697,7 +4197,74 @@
                 <w:color w:val="538135"/>
                 <w:lang w:val="pt-PT"/>
               </w:rPr>
-              <w:t>É um inteiro positivo, pois apenas identifica um</w:t>
+              <w:t>É um</w:t>
+            </w:r>
+            <w:r>
+              <w:rPr>
+                <w:color w:val="538135"/>
+                <w:lang w:val="pt-PT"/>
+              </w:rPr>
+              <w:t>a</w:t>
+            </w:r>
+            <w:r>
+              <w:rPr>
+                <w:color w:val="538135"/>
+                <w:lang w:val="pt-PT"/>
+              </w:rPr>
+              <w:t xml:space="preserve"> </w:t>
+            </w:r>
+            <w:proofErr w:type="spellStart"/>
+            <w:r>
+              <w:rPr>
+                <w:color w:val="538135"/>
+                <w:lang w:val="pt-PT"/>
+              </w:rPr>
+              <w:t>string</w:t>
+            </w:r>
+            <w:proofErr w:type="spellEnd"/>
+            <w:r>
+              <w:rPr>
+                <w:color w:val="538135"/>
+                <w:lang w:val="pt-PT"/>
+              </w:rPr>
+              <w:t xml:space="preserve"> com 6 caracteres</w:t>
+            </w:r>
+            <w:r>
+              <w:rPr>
+                <w:color w:val="538135"/>
+                <w:lang w:val="pt-PT"/>
+              </w:rPr>
+              <w:t xml:space="preserve">, </w:t>
+            </w:r>
+            <w:r>
+              <w:rPr>
+                <w:color w:val="538135"/>
+                <w:lang w:val="pt-PT"/>
+              </w:rPr>
+              <w:t xml:space="preserve">dado </w:t>
+            </w:r>
+            <w:proofErr w:type="gramStart"/>
+            <w:r>
+              <w:rPr>
+                <w:color w:val="538135"/>
+                <w:lang w:val="pt-PT"/>
+              </w:rPr>
+              <w:t xml:space="preserve">que </w:t>
+            </w:r>
+            <w:r>
+              <w:rPr>
+                <w:color w:val="538135"/>
+                <w:lang w:val="pt-PT"/>
+              </w:rPr>
+              <w:t xml:space="preserve"> identifica</w:t>
+            </w:r>
+            <w:proofErr w:type="gramEnd"/>
+            <w:r>
+              <w:rPr>
+                <w:color w:val="538135"/>
+                <w:lang w:val="pt-PT"/>
+              </w:rPr>
+              <w:t xml:space="preserve"> um</w:t>
             </w:r>
             <w:r>
               <w:rPr>
@@ -3715,10 +4282,23 @@
             </w:r>
             <w:r>
               <w:rPr>
-                <w:color w:val="538135"/>
-                <w:lang w:val="pt-PT"/>
-              </w:rPr>
-              <w:t>24228</w:t>
+                <w:lang w:val="pt-PT"/>
+              </w:rPr>
+              <w:t xml:space="preserve"> </w:t>
+            </w:r>
+            <w:r>
+              <w:rPr>
+                <w:color w:val="538135"/>
+                <w:lang w:val="pt-PT"/>
+              </w:rPr>
+              <w:t>PORSYD</w:t>
+            </w:r>
+            <w:r>
+              <w:rPr>
+                <w:color w:val="538135"/>
+                <w:lang w:val="pt-PT"/>
+              </w:rPr>
+              <w:t>: Porto - Sydney</w:t>
             </w:r>
             <w:r>
               <w:rPr>
@@ -4202,6 +4782,1991 @@
           <w:lang w:val="pt-PT"/>
         </w:rPr>
       </w:pPr>
+    </w:p>
+    <w:p>
+      <w:pPr>
+        <w:rPr>
+          <w:lang w:val="pt-PT"/>
+        </w:rPr>
+      </w:pPr>
+      <w:r>
+        <w:rPr>
+          <w:highlight w:val="yellow"/>
+          <w:lang w:val="pt-PT"/>
+        </w:rPr>
+        <w:t>Nota</w:t>
+      </w:r>
+      <w:r>
+        <w:rPr>
+          <w:highlight w:val="yellow"/>
+          <w:lang w:val="pt-PT"/>
+        </w:rPr>
+        <w:t>1</w:t>
+      </w:r>
+      <w:r>
+        <w:rPr>
+          <w:highlight w:val="yellow"/>
+          <w:lang w:val="pt-PT"/>
+        </w:rPr>
+        <w:t>:</w:t>
+      </w:r>
+    </w:p>
+    <w:p>
+      <w:pPr>
+        <w:rPr>
+          <w:lang w:val="pt-PT"/>
+        </w:rPr>
+      </w:pPr>
+      <w:r>
+        <w:rPr>
+          <w:lang w:val="pt-PT"/>
+        </w:rPr>
+        <w:t xml:space="preserve">Acampar </w:t>
+      </w:r>
+      <w:r>
+        <w:rPr>
+          <w:lang w:val="pt-PT"/>
+        </w:rPr>
+        <w:tab/>
+      </w:r>
+      <w:r>
+        <w:rPr>
+          <w:lang w:val="pt-PT"/>
+        </w:rPr>
+        <w:tab/>
+      </w:r>
+      <w:r>
+        <w:rPr>
+          <w:lang w:val="pt-PT"/>
+        </w:rPr>
+        <w:tab/>
+        <w:t>ACAM</w:t>
+      </w:r>
+    </w:p>
+    <w:p>
+      <w:pPr>
+        <w:rPr>
+          <w:lang w:val="pt-PT"/>
+        </w:rPr>
+      </w:pPr>
+      <w:r>
+        <w:rPr>
+          <w:lang w:val="pt-PT"/>
+        </w:rPr>
+        <w:t xml:space="preserve">Aprender língua </w:t>
+      </w:r>
+      <w:r>
+        <w:rPr>
+          <w:lang w:val="pt-PT"/>
+        </w:rPr>
+        <w:tab/>
+      </w:r>
+      <w:r>
+        <w:rPr>
+          <w:lang w:val="pt-PT"/>
+        </w:rPr>
+        <w:tab/>
+      </w:r>
+      <w:r>
+        <w:rPr>
+          <w:lang w:val="pt-PT"/>
+        </w:rPr>
+        <w:t>LING</w:t>
+      </w:r>
+    </w:p>
+    <w:p>
+      <w:pPr>
+        <w:rPr>
+          <w:lang w:val="pt-PT"/>
+        </w:rPr>
+      </w:pPr>
+      <w:r>
+        <w:rPr>
+          <w:lang w:val="pt-PT"/>
+        </w:rPr>
+        <w:t xml:space="preserve">Caça </w:t>
+      </w:r>
+      <w:r>
+        <w:rPr>
+          <w:lang w:val="pt-PT"/>
+        </w:rPr>
+        <w:tab/>
+      </w:r>
+      <w:r>
+        <w:rPr>
+          <w:lang w:val="pt-PT"/>
+        </w:rPr>
+        <w:tab/>
+      </w:r>
+      <w:r>
+        <w:rPr>
+          <w:lang w:val="pt-PT"/>
+        </w:rPr>
+        <w:tab/>
+      </w:r>
+      <w:r>
+        <w:rPr>
+          <w:lang w:val="pt-PT"/>
+        </w:rPr>
+        <w:tab/>
+        <w:t>CACA</w:t>
+      </w:r>
+    </w:p>
+    <w:p>
+      <w:pPr>
+        <w:rPr>
+          <w:lang w:val="pt-PT"/>
+        </w:rPr>
+      </w:pPr>
+      <w:r>
+        <w:rPr>
+          <w:lang w:val="pt-PT"/>
+        </w:rPr>
+        <w:t xml:space="preserve">Cantar </w:t>
+      </w:r>
+      <w:r>
+        <w:rPr>
+          <w:lang w:val="pt-PT"/>
+        </w:rPr>
+        <w:tab/>
+      </w:r>
+      <w:r>
+        <w:rPr>
+          <w:lang w:val="pt-PT"/>
+        </w:rPr>
+        <w:tab/>
+      </w:r>
+      <w:r>
+        <w:rPr>
+          <w:lang w:val="pt-PT"/>
+        </w:rPr>
+        <w:tab/>
+      </w:r>
+      <w:r>
+        <w:rPr>
+          <w:lang w:val="pt-PT"/>
+        </w:rPr>
+        <w:tab/>
+        <w:t>CANT</w:t>
+      </w:r>
+    </w:p>
+    <w:p>
+      <w:pPr>
+        <w:rPr>
+          <w:lang w:val="pt-PT"/>
+        </w:rPr>
+      </w:pPr>
+      <w:r>
+        <w:rPr>
+          <w:lang w:val="pt-PT"/>
+        </w:rPr>
+        <w:t>Coleção pedras</w:t>
+      </w:r>
+      <w:r>
+        <w:rPr>
+          <w:lang w:val="pt-PT"/>
+        </w:rPr>
+        <w:tab/>
+      </w:r>
+      <w:r>
+        <w:rPr>
+          <w:lang w:val="pt-PT"/>
+        </w:rPr>
+        <w:tab/>
+      </w:r>
+      <w:r>
+        <w:rPr>
+          <w:lang w:val="pt-PT"/>
+        </w:rPr>
+        <w:tab/>
+      </w:r>
+      <w:r>
+        <w:rPr>
+          <w:lang w:val="pt-PT"/>
+        </w:rPr>
+        <w:t>COLP</w:t>
+      </w:r>
+    </w:p>
+    <w:p>
+      <w:pPr>
+        <w:rPr>
+          <w:lang w:val="pt-PT"/>
+        </w:rPr>
+      </w:pPr>
+      <w:r>
+        <w:rPr>
+          <w:lang w:val="pt-PT"/>
+        </w:rPr>
+        <w:t>Coleção bonecas</w:t>
+      </w:r>
+      <w:r>
+        <w:rPr>
+          <w:lang w:val="pt-PT"/>
+        </w:rPr>
+        <w:tab/>
+      </w:r>
+      <w:r>
+        <w:rPr>
+          <w:lang w:val="pt-PT"/>
+        </w:rPr>
+        <w:tab/>
+        <w:t>COLB</w:t>
+      </w:r>
+    </w:p>
+    <w:p>
+      <w:pPr>
+        <w:rPr>
+          <w:lang w:val="pt-PT"/>
+        </w:rPr>
+      </w:pPr>
+      <w:r>
+        <w:rPr>
+          <w:lang w:val="pt-PT"/>
+        </w:rPr>
+        <w:t xml:space="preserve">Coleção selos </w:t>
+      </w:r>
+      <w:r>
+        <w:rPr>
+          <w:lang w:val="pt-PT"/>
+        </w:rPr>
+        <w:tab/>
+      </w:r>
+      <w:r>
+        <w:rPr>
+          <w:lang w:val="pt-PT"/>
+        </w:rPr>
+        <w:tab/>
+      </w:r>
+      <w:r>
+        <w:rPr>
+          <w:lang w:val="pt-PT"/>
+        </w:rPr>
+        <w:tab/>
+      </w:r>
+      <w:r>
+        <w:rPr>
+          <w:lang w:val="pt-PT"/>
+        </w:rPr>
+        <w:t>COLS</w:t>
+      </w:r>
+    </w:p>
+    <w:p>
+      <w:pPr>
+        <w:rPr>
+          <w:lang w:val="pt-PT"/>
+        </w:rPr>
+      </w:pPr>
+      <w:r>
+        <w:rPr>
+          <w:lang w:val="pt-PT"/>
+        </w:rPr>
+        <w:lastRenderedPageBreak/>
+        <w:t xml:space="preserve">Costurar </w:t>
+      </w:r>
+      <w:r>
+        <w:rPr>
+          <w:lang w:val="pt-PT"/>
+        </w:rPr>
+        <w:tab/>
+      </w:r>
+      <w:r>
+        <w:rPr>
+          <w:lang w:val="pt-PT"/>
+        </w:rPr>
+        <w:tab/>
+      </w:r>
+      <w:r>
+        <w:rPr>
+          <w:lang w:val="pt-PT"/>
+        </w:rPr>
+        <w:tab/>
+        <w:t>COST</w:t>
+      </w:r>
+    </w:p>
+    <w:p>
+      <w:pPr>
+        <w:rPr>
+          <w:lang w:val="pt-PT"/>
+        </w:rPr>
+      </w:pPr>
+      <w:r>
+        <w:rPr>
+          <w:lang w:val="pt-PT"/>
+        </w:rPr>
+        <w:t xml:space="preserve">Cozinhar </w:t>
+      </w:r>
+      <w:r>
+        <w:rPr>
+          <w:lang w:val="pt-PT"/>
+        </w:rPr>
+        <w:tab/>
+      </w:r>
+      <w:r>
+        <w:rPr>
+          <w:lang w:val="pt-PT"/>
+        </w:rPr>
+        <w:tab/>
+      </w:r>
+      <w:r>
+        <w:rPr>
+          <w:lang w:val="pt-PT"/>
+        </w:rPr>
+        <w:tab/>
+        <w:t>COZI</w:t>
+      </w:r>
+    </w:p>
+    <w:p>
+      <w:pPr>
+        <w:rPr>
+          <w:lang w:val="pt-PT"/>
+        </w:rPr>
+      </w:pPr>
+      <w:r>
+        <w:rPr>
+          <w:lang w:val="pt-PT"/>
+        </w:rPr>
+        <w:t xml:space="preserve">Dançar </w:t>
+      </w:r>
+      <w:r>
+        <w:rPr>
+          <w:lang w:val="pt-PT"/>
+        </w:rPr>
+        <w:tab/>
+      </w:r>
+      <w:r>
+        <w:rPr>
+          <w:lang w:val="pt-PT"/>
+        </w:rPr>
+        <w:tab/>
+      </w:r>
+      <w:r>
+        <w:rPr>
+          <w:lang w:val="pt-PT"/>
+        </w:rPr>
+        <w:tab/>
+      </w:r>
+      <w:r>
+        <w:rPr>
+          <w:lang w:val="pt-PT"/>
+        </w:rPr>
+        <w:tab/>
+        <w:t>DANC</w:t>
+      </w:r>
+    </w:p>
+    <w:p>
+      <w:pPr>
+        <w:rPr>
+          <w:lang w:val="pt-PT"/>
+        </w:rPr>
+      </w:pPr>
+      <w:r>
+        <w:rPr>
+          <w:lang w:val="pt-PT"/>
+        </w:rPr>
+        <w:t xml:space="preserve">Deteção de metais </w:t>
+      </w:r>
+      <w:r>
+        <w:rPr>
+          <w:lang w:val="pt-PT"/>
+        </w:rPr>
+        <w:tab/>
+      </w:r>
+      <w:r>
+        <w:rPr>
+          <w:lang w:val="pt-PT"/>
+        </w:rPr>
+        <w:tab/>
+      </w:r>
+      <w:r>
+        <w:rPr>
+          <w:lang w:val="pt-PT"/>
+        </w:rPr>
+        <w:t>DMET</w:t>
+      </w:r>
+    </w:p>
+    <w:p>
+      <w:pPr>
+        <w:rPr>
+          <w:lang w:val="pt-PT"/>
+        </w:rPr>
+      </w:pPr>
+      <w:r>
+        <w:rPr>
+          <w:lang w:val="pt-PT"/>
+        </w:rPr>
+        <w:t xml:space="preserve">Desenho </w:t>
+      </w:r>
+      <w:r>
+        <w:rPr>
+          <w:lang w:val="pt-PT"/>
+        </w:rPr>
+        <w:tab/>
+      </w:r>
+      <w:r>
+        <w:rPr>
+          <w:lang w:val="pt-PT"/>
+        </w:rPr>
+        <w:tab/>
+      </w:r>
+      <w:r>
+        <w:rPr>
+          <w:lang w:val="pt-PT"/>
+        </w:rPr>
+        <w:tab/>
+        <w:t>DESE</w:t>
+      </w:r>
+    </w:p>
+    <w:p>
+      <w:pPr>
+        <w:rPr>
+          <w:lang w:val="pt-PT"/>
+        </w:rPr>
+      </w:pPr>
+      <w:r>
+        <w:rPr>
+          <w:lang w:val="pt-PT"/>
+        </w:rPr>
+        <w:t xml:space="preserve">Escrever </w:t>
+      </w:r>
+      <w:r>
+        <w:rPr>
+          <w:lang w:val="pt-PT"/>
+        </w:rPr>
+        <w:tab/>
+      </w:r>
+      <w:r>
+        <w:rPr>
+          <w:lang w:val="pt-PT"/>
+        </w:rPr>
+        <w:tab/>
+      </w:r>
+      <w:r>
+        <w:rPr>
+          <w:lang w:val="pt-PT"/>
+        </w:rPr>
+        <w:tab/>
+        <w:t>ESCR</w:t>
+      </w:r>
+    </w:p>
+    <w:p>
+      <w:pPr>
+        <w:rPr>
+          <w:lang w:val="pt-PT"/>
+        </w:rPr>
+      </w:pPr>
+      <w:r>
+        <w:rPr>
+          <w:lang w:val="pt-PT"/>
+        </w:rPr>
+        <w:t xml:space="preserve">Fazer caminhadas </w:t>
+      </w:r>
+      <w:r>
+        <w:rPr>
+          <w:lang w:val="pt-PT"/>
+        </w:rPr>
+        <w:tab/>
+      </w:r>
+      <w:r>
+        <w:rPr>
+          <w:lang w:val="pt-PT"/>
+        </w:rPr>
+        <w:tab/>
+      </w:r>
+      <w:r>
+        <w:rPr>
+          <w:lang w:val="pt-PT"/>
+        </w:rPr>
+        <w:t>CAMI</w:t>
+      </w:r>
+    </w:p>
+    <w:p>
+      <w:pPr>
+        <w:rPr>
+          <w:lang w:val="pt-PT"/>
+        </w:rPr>
+      </w:pPr>
+      <w:r>
+        <w:rPr>
+          <w:lang w:val="pt-PT"/>
+        </w:rPr>
+        <w:t xml:space="preserve">Fazer jardinagem </w:t>
+      </w:r>
+      <w:r>
+        <w:rPr>
+          <w:lang w:val="pt-PT"/>
+        </w:rPr>
+        <w:tab/>
+      </w:r>
+      <w:r>
+        <w:rPr>
+          <w:lang w:val="pt-PT"/>
+        </w:rPr>
+        <w:tab/>
+      </w:r>
+      <w:r>
+        <w:rPr>
+          <w:lang w:val="pt-PT"/>
+        </w:rPr>
+        <w:t>JARD</w:t>
+      </w:r>
+    </w:p>
+    <w:p>
+      <w:pPr>
+        <w:rPr>
+          <w:lang w:val="pt-PT"/>
+        </w:rPr>
+      </w:pPr>
+      <w:r>
+        <w:rPr>
+          <w:lang w:val="pt-PT"/>
+        </w:rPr>
+        <w:t xml:space="preserve">Fotografia </w:t>
+      </w:r>
+      <w:r>
+        <w:rPr>
+          <w:lang w:val="pt-PT"/>
+        </w:rPr>
+        <w:tab/>
+      </w:r>
+      <w:r>
+        <w:rPr>
+          <w:lang w:val="pt-PT"/>
+        </w:rPr>
+        <w:tab/>
+      </w:r>
+      <w:r>
+        <w:rPr>
+          <w:lang w:val="pt-PT"/>
+        </w:rPr>
+        <w:tab/>
+        <w:t>FOTO</w:t>
+      </w:r>
+    </w:p>
+    <w:p>
+      <w:pPr>
+        <w:rPr>
+          <w:lang w:val="pt-PT"/>
+        </w:rPr>
+      </w:pPr>
+      <w:proofErr w:type="spellStart"/>
+      <w:r>
+        <w:rPr>
+          <w:lang w:val="pt-PT"/>
+        </w:rPr>
+        <w:t>Geocaching</w:t>
+      </w:r>
+      <w:proofErr w:type="spellEnd"/>
+      <w:r>
+        <w:rPr>
+          <w:lang w:val="pt-PT"/>
+        </w:rPr>
+        <w:tab/>
+      </w:r>
+      <w:r>
+        <w:rPr>
+          <w:lang w:val="pt-PT"/>
+        </w:rPr>
+        <w:tab/>
+      </w:r>
+      <w:r>
+        <w:rPr>
+          <w:lang w:val="pt-PT"/>
+        </w:rPr>
+        <w:tab/>
+        <w:t>GEOC</w:t>
+      </w:r>
+    </w:p>
+    <w:p>
+      <w:pPr>
+        <w:rPr>
+          <w:lang w:val="pt-PT"/>
+        </w:rPr>
+      </w:pPr>
+      <w:r>
+        <w:rPr>
+          <w:lang w:val="pt-PT"/>
+        </w:rPr>
+        <w:t>Golf</w:t>
+      </w:r>
+      <w:r>
+        <w:rPr>
+          <w:lang w:val="pt-PT"/>
+        </w:rPr>
+        <w:tab/>
+        <w:t xml:space="preserve"> </w:t>
+      </w:r>
+      <w:r>
+        <w:rPr>
+          <w:lang w:val="pt-PT"/>
+        </w:rPr>
+        <w:tab/>
+      </w:r>
+      <w:r>
+        <w:rPr>
+          <w:lang w:val="pt-PT"/>
+        </w:rPr>
+        <w:tab/>
+      </w:r>
+      <w:r>
+        <w:rPr>
+          <w:lang w:val="pt-PT"/>
+        </w:rPr>
+        <w:tab/>
+      </w:r>
+      <w:proofErr w:type="spellStart"/>
+      <w:r>
+        <w:rPr>
+          <w:lang w:val="pt-PT"/>
+        </w:rPr>
+        <w:t>GOLF</w:t>
+      </w:r>
+      <w:proofErr w:type="spellEnd"/>
+    </w:p>
+    <w:p>
+      <w:pPr>
+        <w:rPr>
+          <w:lang w:val="pt-PT"/>
+        </w:rPr>
+      </w:pPr>
+      <w:r>
+        <w:rPr>
+          <w:lang w:val="pt-PT"/>
+        </w:rPr>
+        <w:t xml:space="preserve">Ir a concertos </w:t>
+      </w:r>
+      <w:r>
+        <w:rPr>
+          <w:lang w:val="pt-PT"/>
+        </w:rPr>
+        <w:tab/>
+      </w:r>
+      <w:r>
+        <w:rPr>
+          <w:lang w:val="pt-PT"/>
+        </w:rPr>
+        <w:tab/>
+      </w:r>
+      <w:r>
+        <w:rPr>
+          <w:lang w:val="pt-PT"/>
+        </w:rPr>
+        <w:tab/>
+      </w:r>
+      <w:r>
+        <w:rPr>
+          <w:lang w:val="pt-PT"/>
+        </w:rPr>
+        <w:t>CONC</w:t>
+      </w:r>
+    </w:p>
+    <w:p>
+      <w:pPr>
+        <w:rPr>
+          <w:lang w:val="pt-PT"/>
+        </w:rPr>
+      </w:pPr>
+      <w:r>
+        <w:rPr>
+          <w:lang w:val="pt-PT"/>
+        </w:rPr>
+        <w:t xml:space="preserve">Ir ao cinema </w:t>
+      </w:r>
+      <w:r>
+        <w:rPr>
+          <w:lang w:val="pt-PT"/>
+        </w:rPr>
+        <w:tab/>
+      </w:r>
+      <w:r>
+        <w:rPr>
+          <w:lang w:val="pt-PT"/>
+        </w:rPr>
+        <w:tab/>
+      </w:r>
+      <w:r>
+        <w:rPr>
+          <w:lang w:val="pt-PT"/>
+        </w:rPr>
+        <w:tab/>
+      </w:r>
+      <w:r>
+        <w:rPr>
+          <w:lang w:val="pt-PT"/>
+        </w:rPr>
+        <w:t>CINE</w:t>
+      </w:r>
+    </w:p>
+    <w:p>
+      <w:pPr>
+        <w:rPr>
+          <w:lang w:val="pt-PT"/>
+        </w:rPr>
+      </w:pPr>
+      <w:r>
+        <w:rPr>
+          <w:lang w:val="pt-PT"/>
+        </w:rPr>
+        <w:t xml:space="preserve">Ir ao teatro </w:t>
+      </w:r>
+      <w:r>
+        <w:rPr>
+          <w:lang w:val="pt-PT"/>
+        </w:rPr>
+        <w:tab/>
+      </w:r>
+      <w:r>
+        <w:rPr>
+          <w:lang w:val="pt-PT"/>
+        </w:rPr>
+        <w:tab/>
+      </w:r>
+      <w:r>
+        <w:rPr>
+          <w:lang w:val="pt-PT"/>
+        </w:rPr>
+        <w:tab/>
+      </w:r>
+      <w:r>
+        <w:rPr>
+          <w:lang w:val="pt-PT"/>
+        </w:rPr>
+        <w:t>TEAT</w:t>
+      </w:r>
+    </w:p>
+    <w:p>
+      <w:pPr>
+        <w:rPr>
+          <w:lang w:val="pt-PT"/>
+        </w:rPr>
+      </w:pPr>
+      <w:r>
+        <w:rPr>
+          <w:lang w:val="pt-PT"/>
+        </w:rPr>
+        <w:t xml:space="preserve">Jardinagem </w:t>
+      </w:r>
+      <w:r>
+        <w:rPr>
+          <w:lang w:val="pt-PT"/>
+        </w:rPr>
+        <w:tab/>
+      </w:r>
+      <w:r>
+        <w:rPr>
+          <w:lang w:val="pt-PT"/>
+        </w:rPr>
+        <w:tab/>
+      </w:r>
+      <w:r>
+        <w:rPr>
+          <w:lang w:val="pt-PT"/>
+        </w:rPr>
+        <w:tab/>
+        <w:t>JARD</w:t>
+      </w:r>
+    </w:p>
+    <w:p>
+      <w:pPr>
+        <w:rPr>
+          <w:lang w:val="pt-PT"/>
+        </w:rPr>
+      </w:pPr>
+      <w:r>
+        <w:rPr>
+          <w:lang w:val="pt-PT"/>
+        </w:rPr>
+        <w:t xml:space="preserve">Jogar cartas </w:t>
+      </w:r>
+      <w:r>
+        <w:rPr>
+          <w:lang w:val="pt-PT"/>
+        </w:rPr>
+        <w:tab/>
+      </w:r>
+      <w:r>
+        <w:rPr>
+          <w:lang w:val="pt-PT"/>
+        </w:rPr>
+        <w:tab/>
+      </w:r>
+      <w:r>
+        <w:rPr>
+          <w:lang w:val="pt-PT"/>
+        </w:rPr>
+        <w:tab/>
+      </w:r>
+      <w:r>
+        <w:rPr>
+          <w:lang w:val="pt-PT"/>
+        </w:rPr>
+        <w:t>CART</w:t>
+      </w:r>
+    </w:p>
+    <w:p>
+      <w:pPr>
+        <w:rPr>
+          <w:lang w:val="pt-PT"/>
+        </w:rPr>
+      </w:pPr>
+      <w:r>
+        <w:rPr>
+          <w:lang w:val="pt-PT"/>
+        </w:rPr>
+        <w:t xml:space="preserve">Jogar videojogos </w:t>
+      </w:r>
+      <w:r>
+        <w:rPr>
+          <w:lang w:val="pt-PT"/>
+        </w:rPr>
+        <w:tab/>
+      </w:r>
+      <w:r>
+        <w:rPr>
+          <w:lang w:val="pt-PT"/>
+        </w:rPr>
+        <w:tab/>
+      </w:r>
+      <w:r>
+        <w:rPr>
+          <w:lang w:val="pt-PT"/>
+        </w:rPr>
+        <w:t>JOGO</w:t>
+      </w:r>
+    </w:p>
+    <w:p>
+      <w:pPr>
+        <w:rPr>
+          <w:lang w:val="pt-PT"/>
+        </w:rPr>
+      </w:pPr>
+      <w:r>
+        <w:rPr>
+          <w:lang w:val="pt-PT"/>
+        </w:rPr>
+        <w:t xml:space="preserve">Jogar xadrez </w:t>
+      </w:r>
+      <w:r>
+        <w:rPr>
+          <w:lang w:val="pt-PT"/>
+        </w:rPr>
+        <w:tab/>
+      </w:r>
+      <w:r>
+        <w:rPr>
+          <w:lang w:val="pt-PT"/>
+        </w:rPr>
+        <w:tab/>
+      </w:r>
+      <w:r>
+        <w:rPr>
+          <w:lang w:val="pt-PT"/>
+        </w:rPr>
+        <w:tab/>
+      </w:r>
+      <w:r>
+        <w:rPr>
+          <w:lang w:val="pt-PT"/>
+        </w:rPr>
+        <w:t>XADR</w:t>
+      </w:r>
+    </w:p>
+    <w:p>
+      <w:pPr>
+        <w:rPr>
+          <w:lang w:val="pt-PT"/>
+        </w:rPr>
+      </w:pPr>
+      <w:r>
+        <w:rPr>
+          <w:lang w:val="pt-PT"/>
+        </w:rPr>
+        <w:t xml:space="preserve">Ler </w:t>
+      </w:r>
+      <w:r>
+        <w:rPr>
+          <w:lang w:val="pt-PT"/>
+        </w:rPr>
+        <w:tab/>
+      </w:r>
+      <w:r>
+        <w:rPr>
+          <w:lang w:val="pt-PT"/>
+        </w:rPr>
+        <w:tab/>
+      </w:r>
+      <w:r>
+        <w:rPr>
+          <w:lang w:val="pt-PT"/>
+        </w:rPr>
+        <w:tab/>
+      </w:r>
+      <w:r>
+        <w:rPr>
+          <w:lang w:val="pt-PT"/>
+        </w:rPr>
+        <w:tab/>
+      </w:r>
+      <w:proofErr w:type="spellStart"/>
+      <w:r>
+        <w:rPr>
+          <w:lang w:val="pt-PT"/>
+        </w:rPr>
+        <w:t>LER</w:t>
+      </w:r>
+      <w:proofErr w:type="spellEnd"/>
+    </w:p>
+    <w:p>
+      <w:pPr>
+        <w:rPr>
+          <w:lang w:val="pt-PT"/>
+        </w:rPr>
+      </w:pPr>
+      <w:r>
+        <w:rPr>
+          <w:lang w:val="pt-PT"/>
+        </w:rPr>
+        <w:t xml:space="preserve">Meditar </w:t>
+      </w:r>
+      <w:r>
+        <w:rPr>
+          <w:lang w:val="pt-PT"/>
+        </w:rPr>
+        <w:tab/>
+      </w:r>
+      <w:r>
+        <w:rPr>
+          <w:lang w:val="pt-PT"/>
+        </w:rPr>
+        <w:tab/>
+      </w:r>
+      <w:r>
+        <w:rPr>
+          <w:lang w:val="pt-PT"/>
+        </w:rPr>
+        <w:tab/>
+        <w:t>MEDI</w:t>
+      </w:r>
+    </w:p>
+    <w:p>
+      <w:pPr>
+        <w:rPr>
+          <w:lang w:val="pt-PT"/>
+        </w:rPr>
+      </w:pPr>
+      <w:r>
+        <w:rPr>
+          <w:lang w:val="pt-PT"/>
+        </w:rPr>
+        <w:t xml:space="preserve">Nadar </w:t>
+      </w:r>
+      <w:r>
+        <w:rPr>
+          <w:lang w:val="pt-PT"/>
+        </w:rPr>
+        <w:tab/>
+      </w:r>
+      <w:r>
+        <w:rPr>
+          <w:lang w:val="pt-PT"/>
+        </w:rPr>
+        <w:tab/>
+      </w:r>
+      <w:r>
+        <w:rPr>
+          <w:lang w:val="pt-PT"/>
+        </w:rPr>
+        <w:tab/>
+      </w:r>
+      <w:r>
+        <w:rPr>
+          <w:lang w:val="pt-PT"/>
+        </w:rPr>
+        <w:tab/>
+        <w:t>NADA</w:t>
+      </w:r>
+    </w:p>
+    <w:p>
+      <w:pPr>
+        <w:rPr>
+          <w:lang w:val="pt-PT"/>
+        </w:rPr>
+      </w:pPr>
+      <w:r>
+        <w:rPr>
+          <w:lang w:val="pt-PT"/>
+        </w:rPr>
+        <w:t xml:space="preserve">Origami </w:t>
+      </w:r>
+      <w:r>
+        <w:rPr>
+          <w:lang w:val="pt-PT"/>
+        </w:rPr>
+        <w:tab/>
+      </w:r>
+      <w:r>
+        <w:rPr>
+          <w:lang w:val="pt-PT"/>
+        </w:rPr>
+        <w:tab/>
+      </w:r>
+      <w:r>
+        <w:rPr>
+          <w:lang w:val="pt-PT"/>
+        </w:rPr>
+        <w:tab/>
+        <w:t>ORIG</w:t>
+      </w:r>
+    </w:p>
+    <w:p>
+      <w:pPr>
+        <w:rPr>
+          <w:lang w:val="pt-PT"/>
+        </w:rPr>
+      </w:pPr>
+      <w:r>
+        <w:rPr>
+          <w:lang w:val="pt-PT"/>
+        </w:rPr>
+        <w:t xml:space="preserve">Passear </w:t>
+      </w:r>
+      <w:r>
+        <w:rPr>
+          <w:lang w:val="pt-PT"/>
+        </w:rPr>
+        <w:tab/>
+      </w:r>
+      <w:r>
+        <w:rPr>
+          <w:lang w:val="pt-PT"/>
+        </w:rPr>
+        <w:tab/>
+      </w:r>
+      <w:r>
+        <w:rPr>
+          <w:lang w:val="pt-PT"/>
+        </w:rPr>
+        <w:tab/>
+        <w:t>PASS</w:t>
+      </w:r>
+    </w:p>
+    <w:p>
+      <w:pPr>
+        <w:rPr>
+          <w:lang w:val="pt-PT"/>
+        </w:rPr>
+      </w:pPr>
+      <w:r>
+        <w:rPr>
+          <w:lang w:val="pt-PT"/>
+        </w:rPr>
+        <w:t xml:space="preserve">Pescar </w:t>
+      </w:r>
+      <w:r>
+        <w:rPr>
+          <w:lang w:val="pt-PT"/>
+        </w:rPr>
+        <w:tab/>
+      </w:r>
+      <w:r>
+        <w:rPr>
+          <w:lang w:val="pt-PT"/>
+        </w:rPr>
+        <w:tab/>
+      </w:r>
+      <w:r>
+        <w:rPr>
+          <w:lang w:val="pt-PT"/>
+        </w:rPr>
+        <w:tab/>
+      </w:r>
+      <w:r>
+        <w:rPr>
+          <w:lang w:val="pt-PT"/>
+        </w:rPr>
+        <w:tab/>
+        <w:t>PESC</w:t>
+      </w:r>
+    </w:p>
+    <w:p>
+      <w:pPr>
+        <w:rPr>
+          <w:lang w:val="pt-PT"/>
+        </w:rPr>
+      </w:pPr>
+      <w:r>
+        <w:rPr>
+          <w:lang w:val="pt-PT"/>
+        </w:rPr>
+        <w:t xml:space="preserve">Praticar desporto </w:t>
+      </w:r>
+      <w:r>
+        <w:rPr>
+          <w:lang w:val="pt-PT"/>
+        </w:rPr>
+        <w:tab/>
+      </w:r>
+      <w:r>
+        <w:rPr>
+          <w:lang w:val="pt-PT"/>
+        </w:rPr>
+        <w:tab/>
+      </w:r>
+      <w:r>
+        <w:rPr>
+          <w:lang w:val="pt-PT"/>
+        </w:rPr>
+        <w:t>DESP</w:t>
+      </w:r>
+    </w:p>
+    <w:p>
+      <w:pPr>
+        <w:rPr>
+          <w:lang w:val="pt-PT"/>
+        </w:rPr>
+      </w:pPr>
+      <w:r>
+        <w:rPr>
+          <w:lang w:val="pt-PT"/>
+        </w:rPr>
+        <w:t xml:space="preserve">Programar </w:t>
+      </w:r>
+      <w:r>
+        <w:rPr>
+          <w:lang w:val="pt-PT"/>
+        </w:rPr>
+        <w:tab/>
+      </w:r>
+      <w:r>
+        <w:rPr>
+          <w:lang w:val="pt-PT"/>
+        </w:rPr>
+        <w:tab/>
+      </w:r>
+      <w:r>
+        <w:rPr>
+          <w:lang w:val="pt-PT"/>
+        </w:rPr>
+        <w:tab/>
+        <w:t>PROG</w:t>
+      </w:r>
+    </w:p>
+    <w:p>
+      <w:r>
+        <w:t>Shopping</w:t>
+      </w:r>
+      <w:r>
+        <w:tab/>
+      </w:r>
+      <w:r>
+        <w:tab/>
+      </w:r>
+      <w:r>
+        <w:tab/>
+        <w:t>SHOP</w:t>
+      </w:r>
+    </w:p>
+    <w:p>
+      <w:r>
+        <w:t>Surf</w:t>
+      </w:r>
+      <w:r>
+        <w:tab/>
+      </w:r>
+      <w:r>
+        <w:tab/>
+      </w:r>
+      <w:r>
+        <w:tab/>
+      </w:r>
+      <w:r>
+        <w:tab/>
+      </w:r>
+      <w:proofErr w:type="spellStart"/>
+      <w:r>
+        <w:t>SURF</w:t>
+      </w:r>
+      <w:proofErr w:type="spellEnd"/>
+    </w:p>
+    <w:p>
+      <w:r>
+        <w:t>Ski</w:t>
+      </w:r>
+      <w:r>
+        <w:tab/>
+      </w:r>
+      <w:r>
+        <w:tab/>
+      </w:r>
+      <w:r>
+        <w:tab/>
+      </w:r>
+      <w:r>
+        <w:tab/>
+      </w:r>
+      <w:proofErr w:type="spellStart"/>
+      <w:r>
+        <w:t>SKI</w:t>
+      </w:r>
+      <w:proofErr w:type="spellEnd"/>
+    </w:p>
+    <w:p>
+      <w:pPr>
+        <w:rPr>
+          <w:lang w:val="pt-PT"/>
+        </w:rPr>
+      </w:pPr>
+      <w:r>
+        <w:rPr>
+          <w:lang w:val="pt-PT"/>
+        </w:rPr>
+        <w:t xml:space="preserve">Tocar instrumentos </w:t>
+      </w:r>
+      <w:r>
+        <w:rPr>
+          <w:lang w:val="pt-PT"/>
+        </w:rPr>
+        <w:tab/>
+      </w:r>
+      <w:r>
+        <w:rPr>
+          <w:lang w:val="pt-PT"/>
+        </w:rPr>
+        <w:tab/>
+      </w:r>
+      <w:r>
+        <w:rPr>
+          <w:lang w:val="pt-PT"/>
+        </w:rPr>
+        <w:t>TOCA</w:t>
+      </w:r>
+    </w:p>
+    <w:p>
+      <w:pPr>
+        <w:rPr>
+          <w:lang w:val="pt-PT"/>
+        </w:rPr>
+      </w:pPr>
+      <w:r>
+        <w:rPr>
+          <w:lang w:val="pt-PT"/>
+        </w:rPr>
+        <w:t xml:space="preserve">Tricô </w:t>
+      </w:r>
+      <w:r>
+        <w:rPr>
+          <w:lang w:val="pt-PT"/>
+        </w:rPr>
+        <w:tab/>
+      </w:r>
+      <w:r>
+        <w:rPr>
+          <w:lang w:val="pt-PT"/>
+        </w:rPr>
+        <w:tab/>
+      </w:r>
+      <w:r>
+        <w:rPr>
+          <w:lang w:val="pt-PT"/>
+        </w:rPr>
+        <w:tab/>
+      </w:r>
+      <w:r>
+        <w:rPr>
+          <w:lang w:val="pt-PT"/>
+        </w:rPr>
+        <w:tab/>
+        <w:t>TRIC</w:t>
+      </w:r>
+    </w:p>
+    <w:p>
+      <w:pPr>
+        <w:rPr>
+          <w:lang w:val="pt-PT"/>
+        </w:rPr>
+      </w:pPr>
+      <w:r>
+        <w:rPr>
+          <w:lang w:val="pt-PT"/>
+        </w:rPr>
+        <w:t xml:space="preserve">Ver televisão </w:t>
+      </w:r>
+      <w:r>
+        <w:rPr>
+          <w:lang w:val="pt-PT"/>
+        </w:rPr>
+        <w:tab/>
+      </w:r>
+      <w:r>
+        <w:rPr>
+          <w:lang w:val="pt-PT"/>
+        </w:rPr>
+        <w:tab/>
+      </w:r>
+      <w:r>
+        <w:rPr>
+          <w:lang w:val="pt-PT"/>
+        </w:rPr>
+        <w:tab/>
+      </w:r>
+      <w:r>
+        <w:rPr>
+          <w:lang w:val="pt-PT"/>
+        </w:rPr>
+        <w:t>VERT</w:t>
+      </w:r>
+    </w:p>
+    <w:p>
+      <w:pPr>
+        <w:rPr>
+          <w:lang w:val="pt-PT"/>
+        </w:rPr>
+      </w:pPr>
+      <w:r>
+        <w:rPr>
+          <w:lang w:val="pt-PT"/>
+        </w:rPr>
+        <w:t xml:space="preserve">Viajar </w:t>
+      </w:r>
+      <w:r>
+        <w:rPr>
+          <w:lang w:val="pt-PT"/>
+        </w:rPr>
+        <w:tab/>
+      </w:r>
+      <w:r>
+        <w:rPr>
+          <w:lang w:val="pt-PT"/>
+        </w:rPr>
+        <w:tab/>
+      </w:r>
+      <w:r>
+        <w:rPr>
+          <w:lang w:val="pt-PT"/>
+        </w:rPr>
+        <w:tab/>
+      </w:r>
+      <w:r>
+        <w:rPr>
+          <w:lang w:val="pt-PT"/>
+        </w:rPr>
+        <w:tab/>
+        <w:t>VIAJ</w:t>
+      </w:r>
+    </w:p>
+    <w:p>
+      <w:pPr>
+        <w:rPr>
+          <w:lang w:val="pt-PT"/>
+        </w:rPr>
+      </w:pPr>
+      <w:r>
+        <w:rPr>
+          <w:lang w:val="pt-PT"/>
+        </w:rPr>
+        <w:t xml:space="preserve">Vólei de Praia </w:t>
+      </w:r>
+      <w:r>
+        <w:rPr>
+          <w:lang w:val="pt-PT"/>
+        </w:rPr>
+        <w:tab/>
+      </w:r>
+      <w:r>
+        <w:rPr>
+          <w:lang w:val="pt-PT"/>
+        </w:rPr>
+        <w:tab/>
+      </w:r>
+      <w:r>
+        <w:rPr>
+          <w:lang w:val="pt-PT"/>
+        </w:rPr>
+        <w:tab/>
+      </w:r>
+      <w:r>
+        <w:rPr>
+          <w:lang w:val="pt-PT"/>
+        </w:rPr>
+        <w:t>VOPR</w:t>
+      </w:r>
+    </w:p>
+    <w:p>
+      <w:pPr>
+        <w:rPr>
+          <w:lang w:val="pt-PT"/>
+        </w:rPr>
+      </w:pPr>
+      <w:r>
+        <w:rPr>
+          <w:lang w:val="pt-PT"/>
+        </w:rPr>
+        <w:t xml:space="preserve">Voluntariado </w:t>
+      </w:r>
+      <w:r>
+        <w:rPr>
+          <w:lang w:val="pt-PT"/>
+        </w:rPr>
+        <w:tab/>
+      </w:r>
+      <w:r>
+        <w:rPr>
+          <w:lang w:val="pt-PT"/>
+        </w:rPr>
+        <w:tab/>
+      </w:r>
+      <w:r>
+        <w:rPr>
+          <w:lang w:val="pt-PT"/>
+        </w:rPr>
+        <w:tab/>
+      </w:r>
+      <w:r>
+        <w:rPr>
+          <w:lang w:val="pt-PT"/>
+        </w:rPr>
+        <w:t>VOLU</w:t>
+      </w:r>
+    </w:p>
+    <w:p>
+      <w:pPr>
+        <w:rPr>
+          <w:lang w:val="pt-PT"/>
+        </w:rPr>
+      </w:pPr>
+      <w:r>
+        <w:rPr>
+          <w:lang w:val="pt-PT"/>
+        </w:rPr>
+        <w:t xml:space="preserve">Yoga </w:t>
+      </w:r>
+      <w:r>
+        <w:rPr>
+          <w:lang w:val="pt-PT"/>
+        </w:rPr>
+        <w:tab/>
+      </w:r>
+      <w:r>
+        <w:rPr>
+          <w:lang w:val="pt-PT"/>
+        </w:rPr>
+        <w:tab/>
+      </w:r>
+      <w:r>
+        <w:rPr>
+          <w:lang w:val="pt-PT"/>
+        </w:rPr>
+        <w:tab/>
+      </w:r>
+      <w:r>
+        <w:rPr>
+          <w:lang w:val="pt-PT"/>
+        </w:rPr>
+        <w:tab/>
+      </w:r>
+      <w:proofErr w:type="spellStart"/>
+      <w:r>
+        <w:rPr>
+          <w:lang w:val="pt-PT"/>
+        </w:rPr>
+        <w:t>YOGA</w:t>
+      </w:r>
+      <w:proofErr w:type="spellEnd"/>
+    </w:p>
+    <w:p>
+      <w:pPr>
+        <w:rPr>
+          <w:lang w:val="pt-PT"/>
+        </w:rPr>
+      </w:pPr>
+    </w:p>
+    <w:p>
+      <w:pPr>
+        <w:rPr>
+          <w:highlight w:val="yellow"/>
+          <w:lang w:val="pt-PT"/>
+        </w:rPr>
+      </w:pPr>
+    </w:p>
+    <w:p>
+      <w:pPr>
+        <w:rPr>
+          <w:highlight w:val="yellow"/>
+          <w:lang w:val="pt-PT"/>
+        </w:rPr>
+      </w:pPr>
+    </w:p>
+    <w:p>
+      <w:pPr>
+        <w:rPr>
+          <w:highlight w:val="yellow"/>
+          <w:lang w:val="pt-PT"/>
+        </w:rPr>
+      </w:pPr>
+    </w:p>
+    <w:p>
+      <w:pPr>
+        <w:rPr>
+          <w:highlight w:val="yellow"/>
+          <w:lang w:val="pt-PT"/>
+        </w:rPr>
+      </w:pPr>
+      <w:r>
+        <w:rPr>
+          <w:highlight w:val="yellow"/>
+          <w:lang w:val="pt-PT"/>
+        </w:rPr>
+        <w:lastRenderedPageBreak/>
+        <w:t>Nota</w:t>
+      </w:r>
+      <w:r>
+        <w:rPr>
+          <w:highlight w:val="yellow"/>
+          <w:lang w:val="pt-PT"/>
+        </w:rPr>
+        <w:t>2</w:t>
+      </w:r>
+      <w:r>
+        <w:rPr>
+          <w:highlight w:val="yellow"/>
+          <w:lang w:val="pt-PT"/>
+        </w:rPr>
+        <w:t>:</w:t>
+      </w:r>
+    </w:p>
+    <w:p>
+      <w:pPr>
+        <w:rPr>
+          <w:lang w:val="pt-PT"/>
+        </w:rPr>
+      </w:pPr>
+      <w:proofErr w:type="spellStart"/>
+      <w:r>
+        <w:rPr>
+          <w:lang w:val="pt-PT"/>
+        </w:rPr>
+        <w:t>Arquiteturan</w:t>
+      </w:r>
+      <w:proofErr w:type="spellEnd"/>
+      <w:r>
+        <w:rPr>
+          <w:lang w:val="pt-PT"/>
+        </w:rPr>
+        <w:tab/>
+      </w:r>
+      <w:r>
+        <w:rPr>
+          <w:lang w:val="pt-PT"/>
+        </w:rPr>
+        <w:tab/>
+      </w:r>
+      <w:bookmarkStart w:id="0" w:name="_GoBack"/>
+      <w:bookmarkEnd w:id="0"/>
+      <w:r>
+        <w:rPr>
+          <w:lang w:val="pt-PT"/>
+        </w:rPr>
+        <w:t>ARQU</w:t>
+      </w:r>
+    </w:p>
+    <w:p>
+      <w:pPr>
+        <w:rPr>
+          <w:lang w:val="pt-PT"/>
+        </w:rPr>
+      </w:pPr>
+      <w:r>
+        <w:rPr>
+          <w:lang w:val="pt-PT"/>
+        </w:rPr>
+        <w:t xml:space="preserve">Arte </w:t>
+      </w:r>
+      <w:r>
+        <w:rPr>
+          <w:lang w:val="pt-PT"/>
+        </w:rPr>
+        <w:tab/>
+      </w:r>
+      <w:r>
+        <w:rPr>
+          <w:lang w:val="pt-PT"/>
+        </w:rPr>
+        <w:tab/>
+      </w:r>
+      <w:r>
+        <w:rPr>
+          <w:lang w:val="pt-PT"/>
+        </w:rPr>
+        <w:tab/>
+      </w:r>
+      <w:proofErr w:type="spellStart"/>
+      <w:r>
+        <w:rPr>
+          <w:lang w:val="pt-PT"/>
+        </w:rPr>
+        <w:t>ARTE</w:t>
+      </w:r>
+      <w:proofErr w:type="spellEnd"/>
+    </w:p>
+    <w:p>
+      <w:pPr>
+        <w:rPr>
+          <w:lang w:val="pt-PT"/>
+        </w:rPr>
+      </w:pPr>
+      <w:r>
+        <w:rPr>
+          <w:lang w:val="pt-PT"/>
+        </w:rPr>
+        <w:t>Aventura</w:t>
+      </w:r>
+      <w:r>
+        <w:rPr>
+          <w:lang w:val="pt-PT"/>
+        </w:rPr>
+        <w:tab/>
+      </w:r>
+      <w:r>
+        <w:rPr>
+          <w:lang w:val="pt-PT"/>
+        </w:rPr>
+        <w:tab/>
+        <w:t>AVEN</w:t>
+      </w:r>
+    </w:p>
+    <w:p>
+      <w:pPr>
+        <w:rPr>
+          <w:lang w:val="pt-PT"/>
+        </w:rPr>
+      </w:pPr>
+      <w:r>
+        <w:rPr>
+          <w:lang w:val="pt-PT"/>
+        </w:rPr>
+        <w:t xml:space="preserve">Campo </w:t>
+      </w:r>
+      <w:r>
+        <w:rPr>
+          <w:lang w:val="pt-PT"/>
+        </w:rPr>
+        <w:tab/>
+      </w:r>
+      <w:r>
+        <w:rPr>
+          <w:lang w:val="pt-PT"/>
+        </w:rPr>
+        <w:tab/>
+      </w:r>
+      <w:r>
+        <w:rPr>
+          <w:lang w:val="pt-PT"/>
+        </w:rPr>
+        <w:tab/>
+        <w:t>CAMP</w:t>
+      </w:r>
+    </w:p>
+    <w:p>
+      <w:pPr>
+        <w:rPr>
+          <w:lang w:val="pt-PT"/>
+        </w:rPr>
+      </w:pPr>
+      <w:r>
+        <w:rPr>
+          <w:lang w:val="pt-PT"/>
+        </w:rPr>
+        <w:t xml:space="preserve">Cidade </w:t>
+      </w:r>
+      <w:r>
+        <w:rPr>
+          <w:lang w:val="pt-PT"/>
+        </w:rPr>
+        <w:tab/>
+      </w:r>
+      <w:r>
+        <w:rPr>
+          <w:lang w:val="pt-PT"/>
+        </w:rPr>
+        <w:tab/>
+      </w:r>
+      <w:r>
+        <w:rPr>
+          <w:lang w:val="pt-PT"/>
+        </w:rPr>
+        <w:tab/>
+        <w:t>CIDA</w:t>
+      </w:r>
+    </w:p>
+    <w:p>
+      <w:pPr>
+        <w:rPr>
+          <w:lang w:val="pt-PT"/>
+        </w:rPr>
+      </w:pPr>
+      <w:r>
+        <w:rPr>
+          <w:lang w:val="pt-PT"/>
+        </w:rPr>
+        <w:t>Cultura</w:t>
+      </w:r>
+      <w:r>
+        <w:rPr>
+          <w:lang w:val="pt-PT"/>
+        </w:rPr>
+        <w:tab/>
+      </w:r>
+      <w:r>
+        <w:rPr>
+          <w:lang w:val="pt-PT"/>
+        </w:rPr>
+        <w:tab/>
+      </w:r>
+      <w:r>
+        <w:rPr>
+          <w:lang w:val="pt-PT"/>
+        </w:rPr>
+        <w:tab/>
+        <w:t>CULT</w:t>
+      </w:r>
+    </w:p>
+    <w:p>
+      <w:pPr>
+        <w:rPr>
+          <w:lang w:val="pt-PT"/>
+        </w:rPr>
+      </w:pPr>
+      <w:r>
+        <w:rPr>
+          <w:lang w:val="pt-PT"/>
+        </w:rPr>
+        <w:t>Gastronomia</w:t>
+      </w:r>
+      <w:r>
+        <w:rPr>
+          <w:lang w:val="pt-PT"/>
+        </w:rPr>
+        <w:tab/>
+      </w:r>
+      <w:r>
+        <w:rPr>
+          <w:lang w:val="pt-PT"/>
+        </w:rPr>
+        <w:tab/>
+        <w:t>GAST</w:t>
+      </w:r>
+    </w:p>
+    <w:p>
+      <w:pPr>
+        <w:rPr>
+          <w:lang w:val="pt-PT"/>
+        </w:rPr>
+      </w:pPr>
+      <w:r>
+        <w:rPr>
+          <w:lang w:val="pt-PT"/>
+        </w:rPr>
+        <w:t xml:space="preserve">Moda </w:t>
+      </w:r>
+      <w:r>
+        <w:rPr>
+          <w:lang w:val="pt-PT"/>
+        </w:rPr>
+        <w:tab/>
+      </w:r>
+      <w:r>
+        <w:rPr>
+          <w:lang w:val="pt-PT"/>
+        </w:rPr>
+        <w:tab/>
+      </w:r>
+      <w:r>
+        <w:rPr>
+          <w:lang w:val="pt-PT"/>
+        </w:rPr>
+        <w:tab/>
+      </w:r>
+      <w:proofErr w:type="spellStart"/>
+      <w:r>
+        <w:rPr>
+          <w:lang w:val="pt-PT"/>
+        </w:rPr>
+        <w:t>MODA</w:t>
+      </w:r>
+      <w:proofErr w:type="spellEnd"/>
+    </w:p>
+    <w:p>
+      <w:pPr>
+        <w:rPr>
+          <w:lang w:val="pt-PT"/>
+        </w:rPr>
+      </w:pPr>
+      <w:r>
+        <w:rPr>
+          <w:lang w:val="pt-PT"/>
+        </w:rPr>
+        <w:t xml:space="preserve">Montanha </w:t>
+      </w:r>
+      <w:r>
+        <w:rPr>
+          <w:lang w:val="pt-PT"/>
+        </w:rPr>
+        <w:tab/>
+      </w:r>
+      <w:r>
+        <w:rPr>
+          <w:lang w:val="pt-PT"/>
+        </w:rPr>
+        <w:tab/>
+        <w:t>MONT</w:t>
+      </w:r>
+    </w:p>
+    <w:p>
+      <w:pPr>
+        <w:rPr>
+          <w:lang w:val="pt-PT"/>
+        </w:rPr>
+      </w:pPr>
+      <w:r>
+        <w:rPr>
+          <w:lang w:val="pt-PT"/>
+        </w:rPr>
+        <w:t xml:space="preserve">Monumentos </w:t>
+      </w:r>
+      <w:r>
+        <w:rPr>
+          <w:lang w:val="pt-PT"/>
+        </w:rPr>
+        <w:tab/>
+      </w:r>
+      <w:r>
+        <w:rPr>
+          <w:lang w:val="pt-PT"/>
+        </w:rPr>
+        <w:tab/>
+        <w:t>MONU</w:t>
+      </w:r>
+    </w:p>
+    <w:p>
+      <w:pPr>
+        <w:rPr>
+          <w:lang w:val="pt-PT"/>
+        </w:rPr>
+      </w:pPr>
+      <w:r>
+        <w:rPr>
+          <w:lang w:val="pt-PT"/>
+        </w:rPr>
+        <w:t xml:space="preserve">Negócios </w:t>
+      </w:r>
+      <w:r>
+        <w:rPr>
+          <w:lang w:val="pt-PT"/>
+        </w:rPr>
+        <w:tab/>
+      </w:r>
+      <w:r>
+        <w:rPr>
+          <w:lang w:val="pt-PT"/>
+        </w:rPr>
+        <w:tab/>
+        <w:t>NEGO</w:t>
+      </w:r>
+    </w:p>
+    <w:p>
+      <w:pPr>
+        <w:rPr>
+          <w:lang w:val="pt-PT"/>
+        </w:rPr>
+      </w:pPr>
+      <w:r>
+        <w:rPr>
+          <w:lang w:val="pt-PT"/>
+        </w:rPr>
+        <w:t xml:space="preserve">Neve </w:t>
+      </w:r>
+      <w:r>
+        <w:rPr>
+          <w:lang w:val="pt-PT"/>
+        </w:rPr>
+        <w:tab/>
+      </w:r>
+      <w:r>
+        <w:rPr>
+          <w:lang w:val="pt-PT"/>
+        </w:rPr>
+        <w:tab/>
+      </w:r>
+      <w:r>
+        <w:rPr>
+          <w:lang w:val="pt-PT"/>
+        </w:rPr>
+        <w:tab/>
+        <w:t>NEVE</w:t>
+      </w:r>
+    </w:p>
+    <w:p>
+      <w:pPr>
+        <w:rPr>
+          <w:lang w:val="pt-PT"/>
+        </w:rPr>
+      </w:pPr>
+      <w:r>
+        <w:rPr>
+          <w:lang w:val="pt-PT"/>
+        </w:rPr>
+        <w:t xml:space="preserve">Outro </w:t>
+      </w:r>
+      <w:r>
+        <w:rPr>
+          <w:lang w:val="pt-PT"/>
+        </w:rPr>
+        <w:tab/>
+      </w:r>
+      <w:r>
+        <w:rPr>
+          <w:lang w:val="pt-PT"/>
+        </w:rPr>
+        <w:tab/>
+      </w:r>
+      <w:r>
+        <w:rPr>
+          <w:lang w:val="pt-PT"/>
+        </w:rPr>
+        <w:tab/>
+        <w:t>OUTR</w:t>
+      </w:r>
+    </w:p>
+    <w:p>
+      <w:pPr>
+        <w:rPr>
+          <w:lang w:val="pt-PT"/>
+        </w:rPr>
+      </w:pPr>
+      <w:r>
+        <w:rPr>
+          <w:lang w:val="pt-PT"/>
+        </w:rPr>
+        <w:t xml:space="preserve">Praia </w:t>
+      </w:r>
+      <w:r>
+        <w:rPr>
+          <w:lang w:val="pt-PT"/>
+        </w:rPr>
+        <w:tab/>
+      </w:r>
+      <w:r>
+        <w:rPr>
+          <w:lang w:val="pt-PT"/>
+        </w:rPr>
+        <w:tab/>
+      </w:r>
+      <w:r>
+        <w:rPr>
+          <w:lang w:val="pt-PT"/>
+        </w:rPr>
+        <w:tab/>
+        <w:t>PRAI</w:t>
+      </w:r>
     </w:p>
     <w:p>
       <w:pPr>

</xml_diff>